<commit_message>
RELEASE: updated CHANGES.TXT and QRs for AXI Lite.
</commit_message>
<xml_diff>
--- a/bitvis_vip_axilite/doc/axilite_vvc_QuickRef.docx
+++ b/bitvis_vip_axilite/doc/axilite_vvc_QuickRef.docx
@@ -420,15 +420,16 @@
                 <w:color w:val="FFFFFF"/>
                 <w:szCs w:val="30"/>
               </w:rPr>
-              <w:t>(VVC</w:t>
-            </w:r>
+              <w:t>(</w:t>
+            </w:r>
+            <w:proofErr w:type="spellStart"/>
             <w:r>
               <w:rPr>
                 <w:rFonts w:cs="Helvetica"/>
                 <w:color w:val="FFFFFF"/>
                 <w:szCs w:val="30"/>
               </w:rPr>
-              <w:t>T</w:t>
+              <w:t>VVC</w:t>
             </w:r>
             <w:r>
               <w:rPr>
@@ -436,23 +437,25 @@
                 <w:color w:val="FFFFFF"/>
                 <w:szCs w:val="30"/>
               </w:rPr>
-              <w:t xml:space="preserve">, </w:t>
-            </w:r>
+              <w:t>T</w:t>
+            </w:r>
+            <w:proofErr w:type="spellEnd"/>
             <w:r>
               <w:rPr>
                 <w:rFonts w:cs="Helvetica"/>
                 <w:color w:val="FFFFFF"/>
                 <w:szCs w:val="30"/>
               </w:rPr>
-              <w:t>vvc_</w:t>
-            </w:r>
+              <w:t xml:space="preserve">, </w:t>
+            </w:r>
+            <w:proofErr w:type="spellStart"/>
             <w:r>
               <w:rPr>
                 <w:rFonts w:cs="Helvetica"/>
                 <w:color w:val="FFFFFF"/>
                 <w:szCs w:val="30"/>
               </w:rPr>
-              <w:t>instance_id</w:t>
+              <w:t>vvc_</w:t>
             </w:r>
             <w:r>
               <w:rPr>
@@ -460,16 +463,15 @@
                 <w:color w:val="FFFFFF"/>
                 <w:szCs w:val="30"/>
               </w:rPr>
-              <w:t xml:space="preserve">x, </w:t>
-            </w:r>
-            <w:proofErr w:type="spellStart"/>
+              <w:t>instance_id</w:t>
+            </w:r>
             <w:r>
               <w:rPr>
                 <w:rFonts w:cs="Helvetica"/>
                 <w:color w:val="FFFFFF"/>
                 <w:szCs w:val="30"/>
               </w:rPr>
-              <w:t>addr</w:t>
+              <w:t>x</w:t>
             </w:r>
             <w:proofErr w:type="spellEnd"/>
             <w:r>
@@ -478,42 +480,62 @@
                 <w:color w:val="FFFFFF"/>
                 <w:szCs w:val="30"/>
               </w:rPr>
-              <w:t>,</w:t>
-            </w:r>
+              <w:t xml:space="preserve">, </w:t>
+            </w:r>
+            <w:proofErr w:type="spellStart"/>
             <w:r>
               <w:rPr>
                 <w:rFonts w:cs="Helvetica"/>
                 <w:color w:val="FFFFFF"/>
                 <w:szCs w:val="30"/>
               </w:rPr>
-              <w:t xml:space="preserve"> data, [</w:t>
-            </w:r>
-            <w:proofErr w:type="spellStart"/>
+              <w:t>addr</w:t>
+            </w:r>
+            <w:proofErr w:type="spellEnd"/>
             <w:r>
               <w:rPr>
                 <w:rFonts w:cs="Helvetica"/>
                 <w:color w:val="FFFFFF"/>
                 <w:szCs w:val="30"/>
               </w:rPr>
-              <w:t>byte_enable</w:t>
-            </w:r>
-            <w:proofErr w:type="spellEnd"/>
+              <w:t>,</w:t>
+            </w:r>
             <w:r>
               <w:rPr>
                 <w:rFonts w:cs="Helvetica"/>
                 <w:color w:val="FFFFFF"/>
                 <w:szCs w:val="30"/>
               </w:rPr>
-              <w:t xml:space="preserve">], </w:t>
-            </w:r>
+              <w:t xml:space="preserve"> data, [</w:t>
+            </w:r>
+            <w:proofErr w:type="spellStart"/>
             <w:r>
               <w:rPr>
                 <w:rFonts w:cs="Helvetica"/>
                 <w:color w:val="FFFFFF"/>
                 <w:szCs w:val="30"/>
               </w:rPr>
+              <w:t>byte_enable</w:t>
+            </w:r>
+            <w:proofErr w:type="spellEnd"/>
+            <w:r>
+              <w:rPr>
+                <w:rFonts w:cs="Helvetica"/>
+                <w:color w:val="FFFFFF"/>
+                <w:szCs w:val="30"/>
+              </w:rPr>
+              <w:t xml:space="preserve">], </w:t>
+            </w:r>
+            <w:proofErr w:type="spellStart"/>
+            <w:r>
+              <w:rPr>
+                <w:rFonts w:cs="Helvetica"/>
+                <w:color w:val="FFFFFF"/>
+                <w:szCs w:val="30"/>
+              </w:rPr>
               <w:t>msg</w:t>
             </w:r>
+            <w:proofErr w:type="spellEnd"/>
             <w:r>
               <w:rPr>
                 <w:rFonts w:cs="Helvetica"/>
@@ -600,7 +622,29 @@
                 <w:sz w:val="15"/>
                 <w:szCs w:val="28"/>
               </w:rPr>
-              <w:t xml:space="preserve">(AXILITE_VVCT, 1, </w:t>
+              <w:t>(</w:t>
+            </w:r>
+            <w:proofErr w:type="spellStart"/>
+            <w:r>
+              <w:rPr>
+                <w:rFonts w:cs="Helvetica"/>
+                <w:b w:val="0"/>
+                <w:bCs w:val="0"/>
+                <w:sz w:val="15"/>
+                <w:szCs w:val="28"/>
+              </w:rPr>
+              <w:t>AXILITE_VVCT</w:t>
+            </w:r>
+            <w:proofErr w:type="spellEnd"/>
+            <w:r>
+              <w:rPr>
+                <w:rFonts w:cs="Helvetica"/>
+                <w:b w:val="0"/>
+                <w:bCs w:val="0"/>
+                <w:sz w:val="15"/>
+                <w:szCs w:val="28"/>
+              </w:rPr>
+              <w:t xml:space="preserve">, 1, </w:t>
             </w:r>
             <w:r>
               <w:rPr>
@@ -882,15 +926,16 @@
                 <w:color w:val="FFFFFF"/>
                 <w:szCs w:val="30"/>
               </w:rPr>
-              <w:t>(VVC</w:t>
-            </w:r>
+              <w:t>(</w:t>
+            </w:r>
+            <w:proofErr w:type="spellStart"/>
             <w:r>
               <w:rPr>
                 <w:rFonts w:cs="Helvetica"/>
                 <w:color w:val="FFFFFF"/>
                 <w:szCs w:val="30"/>
               </w:rPr>
-              <w:t>T</w:t>
+              <w:t>VVC</w:t>
             </w:r>
             <w:r>
               <w:rPr>
@@ -898,23 +943,25 @@
                 <w:color w:val="FFFFFF"/>
                 <w:szCs w:val="30"/>
               </w:rPr>
-              <w:t xml:space="preserve">, </w:t>
-            </w:r>
+              <w:t>T</w:t>
+            </w:r>
+            <w:proofErr w:type="spellEnd"/>
             <w:r>
               <w:rPr>
                 <w:rFonts w:cs="Helvetica"/>
                 <w:color w:val="FFFFFF"/>
                 <w:szCs w:val="30"/>
               </w:rPr>
-              <w:t>vvc_</w:t>
-            </w:r>
+              <w:t xml:space="preserve">, </w:t>
+            </w:r>
+            <w:proofErr w:type="spellStart"/>
             <w:r>
               <w:rPr>
                 <w:rFonts w:cs="Helvetica"/>
                 <w:color w:val="FFFFFF"/>
                 <w:szCs w:val="30"/>
               </w:rPr>
-              <w:t>instance_</w:t>
+              <w:t>vvc_</w:t>
             </w:r>
             <w:r>
               <w:rPr>
@@ -922,22 +969,39 @@
                 <w:color w:val="FFFFFF"/>
                 <w:szCs w:val="30"/>
               </w:rPr>
-              <w:t xml:space="preserve">idx, </w:t>
-            </w:r>
-            <w:proofErr w:type="spellStart"/>
+              <w:t>instance_</w:t>
+            </w:r>
             <w:r>
               <w:rPr>
                 <w:rFonts w:cs="Helvetica"/>
                 <w:color w:val="FFFFFF"/>
                 <w:szCs w:val="30"/>
               </w:rPr>
+              <w:t>idx</w:t>
+            </w:r>
+            <w:proofErr w:type="spellEnd"/>
+            <w:r>
+              <w:rPr>
+                <w:rFonts w:cs="Helvetica"/>
+                <w:color w:val="FFFFFF"/>
+                <w:szCs w:val="30"/>
+              </w:rPr>
+              <w:t xml:space="preserve">, </w:t>
+            </w:r>
+            <w:proofErr w:type="spellStart"/>
+            <w:r>
+              <w:rPr>
+                <w:rFonts w:cs="Helvetica"/>
+                <w:color w:val="FFFFFF"/>
+                <w:szCs w:val="30"/>
+              </w:rPr>
               <w:t>addr</w:t>
             </w:r>
             <w:proofErr w:type="spellEnd"/>
             <w:r>
               <w:rPr>
                 <w:rFonts w:cs="Helvetica"/>
-                <w:color w:val="FF0000"/>
+                <w:color w:val="7F7F7F" w:themeColor="text1" w:themeTint="80"/>
                 <w:szCs w:val="30"/>
               </w:rPr>
               <w:t>,</w:t>
@@ -945,7 +1009,7 @@
             <w:r>
               <w:rPr>
                 <w:rFonts w:cs="Helvetica"/>
-                <w:color w:val="FF0000"/>
+                <w:color w:val="7F7F7F" w:themeColor="text1" w:themeTint="80"/>
                 <w:szCs w:val="30"/>
               </w:rPr>
               <w:t xml:space="preserve"> [TO_SB,]  </w:t>
@@ -953,7 +1017,7 @@
             <w:r>
               <w:rPr>
                 <w:rFonts w:cs="Helvetica"/>
-                <w:color w:val="FF0000"/>
+                <w:color w:val="7F7F7F" w:themeColor="text1" w:themeTint="80"/>
                 <w:szCs w:val="30"/>
               </w:rPr>
               <w:t xml:space="preserve"> </w:t>
@@ -1053,7 +1117,29 @@
                 <w:sz w:val="15"/>
                 <w:szCs w:val="28"/>
               </w:rPr>
-              <w:t xml:space="preserve">(AXILITE_VVCT, 1, </w:t>
+              <w:t>(</w:t>
+            </w:r>
+            <w:proofErr w:type="spellStart"/>
+            <w:r>
+              <w:rPr>
+                <w:rFonts w:cs="Helvetica"/>
+                <w:b w:val="0"/>
+                <w:bCs w:val="0"/>
+                <w:sz w:val="15"/>
+                <w:szCs w:val="28"/>
+              </w:rPr>
+              <w:t>AXILITE_VVCT</w:t>
+            </w:r>
+            <w:proofErr w:type="spellEnd"/>
+            <w:r>
+              <w:rPr>
+                <w:rFonts w:cs="Helvetica"/>
+                <w:b w:val="0"/>
+                <w:bCs w:val="0"/>
+                <w:sz w:val="15"/>
+                <w:szCs w:val="28"/>
+              </w:rPr>
+              <w:t xml:space="preserve">, 1, </w:t>
             </w:r>
             <w:r>
               <w:rPr>
@@ -1157,7 +1243,7 @@
                 <w:rFonts w:cs="Helvetica"/>
                 <w:b w:val="0"/>
                 <w:bCs w:val="0"/>
-                <w:color w:val="FF0000"/>
+                <w:color w:val="000000" w:themeColor="text1"/>
                 <w:sz w:val="15"/>
                 <w:szCs w:val="28"/>
                 <w:highlight w:val="darkGray"/>
@@ -1170,31 +1256,83 @@
                 <w:rFonts w:cs="Helvetica"/>
                 <w:b w:val="0"/>
                 <w:bCs w:val="0"/>
-                <w:color w:val="FF0000"/>
+                <w:color w:val="000000" w:themeColor="text1"/>
                 <w:sz w:val="15"/>
                 <w:szCs w:val="28"/>
                 <w:highlight w:val="darkGray"/>
               </w:rPr>
-              <w:t>(AXILITE_VVCT, 1, x"600F",</w:t>
-            </w:r>
+              <w:t>(</w:t>
+            </w:r>
+            <w:proofErr w:type="spellStart"/>
             <w:r>
               <w:rPr>
                 <w:rFonts w:cs="Helvetica"/>
                 <w:b w:val="0"/>
                 <w:bCs w:val="0"/>
-                <w:color w:val="FF0000"/>
+                <w:color w:val="000000" w:themeColor="text1"/>
                 <w:sz w:val="15"/>
                 <w:szCs w:val="28"/>
                 <w:highlight w:val="darkGray"/>
               </w:rPr>
-              <w:t xml:space="preserve"> TO_SB,</w:t>
-            </w:r>
+              <w:t>AXILITE_VVCT</w:t>
+            </w:r>
+            <w:proofErr w:type="spellEnd"/>
             <w:r>
               <w:rPr>
                 <w:rFonts w:cs="Helvetica"/>
                 <w:b w:val="0"/>
                 <w:bCs w:val="0"/>
-                <w:color w:val="FF0000"/>
+                <w:color w:val="000000" w:themeColor="text1"/>
+                <w:sz w:val="15"/>
+                <w:szCs w:val="28"/>
+                <w:highlight w:val="darkGray"/>
+              </w:rPr>
+              <w:t>, 1, x"600F",</w:t>
+            </w:r>
+            <w:r>
+              <w:rPr>
+                <w:rFonts w:cs="Helvetica"/>
+                <w:b w:val="0"/>
+                <w:bCs w:val="0"/>
+                <w:color w:val="000000" w:themeColor="text1"/>
+                <w:sz w:val="15"/>
+                <w:szCs w:val="28"/>
+                <w:highlight w:val="darkGray"/>
+              </w:rPr>
+              <w:t xml:space="preserve"> </w:t>
+            </w:r>
+            <w:proofErr w:type="spellStart"/>
+            <w:r>
+              <w:rPr>
+                <w:rFonts w:cs="Helvetica"/>
+                <w:b w:val="0"/>
+                <w:bCs w:val="0"/>
+                <w:color w:val="000000" w:themeColor="text1"/>
+                <w:sz w:val="15"/>
+                <w:szCs w:val="28"/>
+                <w:highlight w:val="darkGray"/>
+              </w:rPr>
+              <w:t>TO_SB</w:t>
+            </w:r>
+            <w:proofErr w:type="spellEnd"/>
+            <w:r>
+              <w:rPr>
+                <w:rFonts w:cs="Helvetica"/>
+                <w:b w:val="0"/>
+                <w:bCs w:val="0"/>
+                <w:color w:val="000000" w:themeColor="text1"/>
+                <w:sz w:val="15"/>
+                <w:szCs w:val="28"/>
+                <w:highlight w:val="darkGray"/>
+              </w:rPr>
+              <w:t>,</w:t>
+            </w:r>
+            <w:r>
+              <w:rPr>
+                <w:rFonts w:cs="Helvetica"/>
+                <w:b w:val="0"/>
+                <w:bCs w:val="0"/>
+                <w:color w:val="000000" w:themeColor="text1"/>
                 <w:sz w:val="15"/>
                 <w:szCs w:val="28"/>
                 <w:highlight w:val="darkGray"/>
@@ -1298,15 +1436,16 @@
                 <w:color w:val="FFFFFF"/>
                 <w:szCs w:val="30"/>
               </w:rPr>
-              <w:t>(V</w:t>
-            </w:r>
+              <w:t>(</w:t>
+            </w:r>
+            <w:proofErr w:type="spellStart"/>
             <w:r>
               <w:rPr>
                 <w:rFonts w:cs="Helvetica"/>
                 <w:color w:val="FFFFFF"/>
                 <w:szCs w:val="30"/>
               </w:rPr>
-              <w:t>VC</w:t>
+              <w:t>V</w:t>
             </w:r>
             <w:r>
               <w:rPr>
@@ -1314,7 +1453,7 @@
                 <w:color w:val="FFFFFF"/>
                 <w:szCs w:val="30"/>
               </w:rPr>
-              <w:t>T</w:t>
+              <w:t>VC</w:t>
             </w:r>
             <w:r>
               <w:rPr>
@@ -1322,23 +1461,42 @@
                 <w:color w:val="FFFFFF"/>
                 <w:szCs w:val="30"/>
               </w:rPr>
-              <w:t xml:space="preserve">, </w:t>
-            </w:r>
+              <w:t>T</w:t>
+            </w:r>
+            <w:proofErr w:type="spellEnd"/>
             <w:r>
               <w:rPr>
                 <w:rFonts w:cs="Helvetica"/>
                 <w:color w:val="FFFFFF"/>
                 <w:szCs w:val="30"/>
               </w:rPr>
-              <w:t>vvc_</w:t>
-            </w:r>
+              <w:t xml:space="preserve">, </w:t>
+            </w:r>
+            <w:proofErr w:type="spellStart"/>
             <w:r>
               <w:rPr>
                 <w:rFonts w:cs="Helvetica"/>
                 <w:color w:val="FFFFFF"/>
                 <w:szCs w:val="30"/>
               </w:rPr>
-              <w:t xml:space="preserve">instance_idx, </w:t>
+              <w:t>vvc_</w:t>
+            </w:r>
+            <w:r>
+              <w:rPr>
+                <w:rFonts w:cs="Helvetica"/>
+                <w:color w:val="FFFFFF"/>
+                <w:szCs w:val="30"/>
+              </w:rPr>
+              <w:t>instance_idx</w:t>
+            </w:r>
+            <w:proofErr w:type="spellEnd"/>
+            <w:r>
+              <w:rPr>
+                <w:rFonts w:cs="Helvetica"/>
+                <w:color w:val="FFFFFF"/>
+                <w:szCs w:val="30"/>
+              </w:rPr>
+              <w:t xml:space="preserve">, </w:t>
             </w:r>
             <w:proofErr w:type="spellStart"/>
             <w:r>
@@ -1476,7 +1634,29 @@
                 <w:sz w:val="15"/>
                 <w:szCs w:val="28"/>
               </w:rPr>
-              <w:t>(AXILITE_VVCT, 1,</w:t>
+              <w:t>(</w:t>
+            </w:r>
+            <w:proofErr w:type="spellStart"/>
+            <w:r>
+              <w:rPr>
+                <w:rFonts w:cs="Helvetica"/>
+                <w:b w:val="0"/>
+                <w:bCs w:val="0"/>
+                <w:sz w:val="15"/>
+                <w:szCs w:val="28"/>
+              </w:rPr>
+              <w:t>AXILITE_VVCT</w:t>
+            </w:r>
+            <w:proofErr w:type="spellEnd"/>
+            <w:r>
+              <w:rPr>
+                <w:rFonts w:cs="Helvetica"/>
+                <w:b w:val="0"/>
+                <w:bCs w:val="0"/>
+                <w:sz w:val="15"/>
+                <w:szCs w:val="28"/>
+              </w:rPr>
+              <w:t>, 1,</w:t>
             </w:r>
             <w:r>
               <w:rPr>
@@ -1672,7 +1852,25 @@
                                 <w:sz w:val="15"/>
                                 <w:szCs w:val="15"/>
                               </w:rPr>
-                              <w:t xml:space="preserve">See UVVM Methods </w:t>
+                              <w:t xml:space="preserve">See </w:t>
+                            </w:r>
+                            <w:proofErr w:type="spellStart"/>
+                            <w:r>
+                              <w:rPr>
+                                <w:rFonts w:cs="Helvetica"/>
+                                <w:sz w:val="15"/>
+                                <w:szCs w:val="15"/>
+                              </w:rPr>
+                              <w:t>UVVM</w:t>
+                            </w:r>
+                            <w:proofErr w:type="spellEnd"/>
+                            <w:r>
+                              <w:rPr>
+                                <w:rFonts w:cs="Helvetica"/>
+                                <w:sz w:val="15"/>
+                                <w:szCs w:val="15"/>
+                              </w:rPr>
+                              <w:t xml:space="preserve"> Methods </w:t>
                             </w:r>
                             <w:proofErr w:type="spellStart"/>
                             <w:r>
@@ -2438,8 +2636,16 @@
         <w:rPr>
           <w:szCs w:val="16"/>
         </w:rPr>
-        <w:t xml:space="preserve"> VVC</w:t>
-      </w:r>
+        <w:t xml:space="preserve"> </w:t>
+      </w:r>
+      <w:proofErr w:type="spellStart"/>
+      <w:r>
+        <w:rPr>
+          <w:szCs w:val="16"/>
+        </w:rPr>
+        <w:t>VVC</w:t>
+      </w:r>
+      <w:proofErr w:type="spellEnd"/>
       <w:r>
         <w:rPr>
           <w:szCs w:val="16"/>
@@ -4350,7 +4556,7 @@
     </w:p>
     <w:p>
       <w:pPr>
-        <w:pStyle w:val="Subtitle"/>
+        <w:pStyle w:val="Undertittel"/>
         <w:spacing w:after="40"/>
         <w:rPr>
           <w:b/>
@@ -4787,7 +4993,7 @@
     <w:bookmarkEnd w:id="0"/>
     <w:p>
       <w:pPr>
-        <w:pStyle w:val="Subtitle"/>
+        <w:pStyle w:val="Undertittel"/>
         <w:spacing w:before="200" w:after="40"/>
         <w:rPr>
           <w:b/>
@@ -5830,7 +6036,7 @@
     </w:tbl>
     <w:p>
       <w:pPr>
-        <w:pStyle w:val="Subtitle"/>
+        <w:pStyle w:val="Undertittel"/>
         <w:spacing w:before="200" w:after="40"/>
         <w:rPr>
           <w:b/>
@@ -6225,7 +6431,7 @@
     </w:tbl>
     <w:p>
       <w:pPr>
-        <w:pStyle w:val="Subtitle"/>
+        <w:pStyle w:val="Undertittel"/>
         <w:spacing w:before="200" w:after="40"/>
         <w:rPr>
           <w:b/>
@@ -7458,7 +7664,7 @@
           </w:tcPr>
           <w:p>
             <w:pPr>
-              <w:pStyle w:val="Subtitle"/>
+              <w:pStyle w:val="Undertittel"/>
               <w:tabs>
                 <w:tab w:val="left" w:pos="8181"/>
               </w:tabs>
@@ -7971,7 +8177,7 @@
     </w:tbl>
     <w:p>
       <w:pPr>
-        <w:pStyle w:val="Subtitle"/>
+        <w:pStyle w:val="Undertittel"/>
         <w:rPr>
           <w:sz w:val="40"/>
           <w:szCs w:val="40"/>
@@ -7999,10 +8205,18 @@
       </w:r>
       <w:proofErr w:type="spellEnd"/>
       <w:r>
-        <w:t xml:space="preserve"> (dedicated this VVC), and </w:t>
+        <w:t xml:space="preserve"> (dedicated this </w:t>
       </w:r>
       <w:proofErr w:type="spellStart"/>
       <w:r>
+        <w:t>VVC</w:t>
+      </w:r>
+      <w:proofErr w:type="spellEnd"/>
+      <w:r>
+        <w:t xml:space="preserve">), and </w:t>
+      </w:r>
+      <w:proofErr w:type="spellStart"/>
+      <w:r>
         <w:t>uvvm_vvc_framework.</w:t>
       </w:r>
       <w:r>
@@ -8010,7 +8224,15 @@
       </w:r>
       <w:proofErr w:type="spellEnd"/>
       <w:r>
-        <w:t xml:space="preserve"> (common VVC procedures)</w:t>
+        <w:t xml:space="preserve"> (common </w:t>
+      </w:r>
+      <w:proofErr w:type="spellStart"/>
+      <w:r>
+        <w:t>VVC</w:t>
+      </w:r>
+      <w:proofErr w:type="spellEnd"/>
+      <w:r>
+        <w:t xml:space="preserve"> procedures)</w:t>
       </w:r>
       <w:r>
         <w:t xml:space="preserve"> </w:t>
@@ -8042,7 +8264,7 @@
     </w:p>
     <w:p>
       <w:pPr>
-        <w:pStyle w:val="Heading1"/>
+        <w:pStyle w:val="Overskrift1"/>
         <w:rPr>
           <w:rFonts w:ascii="Helvetica" w:hAnsi="Helvetica" w:cs="Helvetica"/>
         </w:rPr>
@@ -8233,7 +8455,7 @@
                 <w:sz w:val="15"/>
                 <w:szCs w:val="15"/>
               </w:rPr>
-              <w:t xml:space="preserve">(VVC, </w:t>
+              <w:t>(</w:t>
             </w:r>
             <w:proofErr w:type="spellStart"/>
             <w:r>
@@ -8243,6 +8465,26 @@
                 <w:sz w:val="15"/>
                 <w:szCs w:val="15"/>
               </w:rPr>
+              <w:t>VVC</w:t>
+            </w:r>
+            <w:proofErr w:type="spellEnd"/>
+            <w:r>
+              <w:rPr>
+                <w:rFonts w:cs="Helvetica"/>
+                <w:b/>
+                <w:sz w:val="15"/>
+                <w:szCs w:val="15"/>
+              </w:rPr>
+              <w:t xml:space="preserve">, </w:t>
+            </w:r>
+            <w:proofErr w:type="spellStart"/>
+            <w:r>
+              <w:rPr>
+                <w:rFonts w:cs="Helvetica"/>
+                <w:b/>
+                <w:sz w:val="15"/>
+                <w:szCs w:val="15"/>
+              </w:rPr>
               <w:t>instance_idx</w:t>
             </w:r>
             <w:proofErr w:type="spellEnd"/>
@@ -8304,6 +8546,7 @@
               </w:rPr>
               <w:t xml:space="preserve">,] </w:t>
             </w:r>
+            <w:proofErr w:type="spellStart"/>
             <w:r>
               <w:rPr>
                 <w:rFonts w:cs="Helvetica"/>
@@ -8313,6 +8556,7 @@
               </w:rPr>
               <w:t>msg</w:t>
             </w:r>
+            <w:proofErr w:type="spellEnd"/>
             <w:r>
               <w:rPr>
                 <w:rFonts w:cs="Helvetica"/>
@@ -8389,7 +8633,7 @@
                 <w:sz w:val="15"/>
                 <w:szCs w:val="15"/>
               </w:rPr>
-              <w:t xml:space="preserve"> VVC procedure adds a write command to the AXI4-Lite VVC executor queue, which will run as soon as all preceding commands have completed. When the write command is scheduled to run, the executor calls the AXI4-Lite BFM </w:t>
+              <w:t xml:space="preserve"> </w:t>
             </w:r>
             <w:proofErr w:type="spellStart"/>
             <w:r>
@@ -8398,6 +8642,42 @@
                 <w:sz w:val="15"/>
                 <w:szCs w:val="15"/>
               </w:rPr>
+              <w:t>VVC</w:t>
+            </w:r>
+            <w:proofErr w:type="spellEnd"/>
+            <w:r>
+              <w:rPr>
+                <w:rFonts w:cs="Helvetica"/>
+                <w:sz w:val="15"/>
+                <w:szCs w:val="15"/>
+              </w:rPr>
+              <w:t xml:space="preserve"> procedure adds a write command to the AXI4-Lite VVC executor queue, which will run as soon as all preceding commands have completed. When the write command is scheduled to run, the executor calls the AXI4-Lite </w:t>
+            </w:r>
+            <w:proofErr w:type="spellStart"/>
+            <w:r>
+              <w:rPr>
+                <w:rFonts w:cs="Helvetica"/>
+                <w:sz w:val="15"/>
+                <w:szCs w:val="15"/>
+              </w:rPr>
+              <w:t>BFM</w:t>
+            </w:r>
+            <w:proofErr w:type="spellEnd"/>
+            <w:r>
+              <w:rPr>
+                <w:rFonts w:cs="Helvetica"/>
+                <w:sz w:val="15"/>
+                <w:szCs w:val="15"/>
+              </w:rPr>
+              <w:t xml:space="preserve"> </w:t>
+            </w:r>
+            <w:proofErr w:type="spellStart"/>
+            <w:r>
+              <w:rPr>
+                <w:rFonts w:cs="Helvetica"/>
+                <w:sz w:val="15"/>
+                <w:szCs w:val="15"/>
+              </w:rPr>
               <w:t>axilite_write</w:t>
             </w:r>
             <w:proofErr w:type="spellEnd"/>
@@ -8407,7 +8687,25 @@
                 <w:sz w:val="15"/>
                 <w:szCs w:val="15"/>
               </w:rPr>
-              <w:t xml:space="preserve">() procedure, described in the AXI4-Lite BFM </w:t>
+              <w:t xml:space="preserve">() procedure, described in the AXI4-Lite </w:t>
+            </w:r>
+            <w:proofErr w:type="spellStart"/>
+            <w:r>
+              <w:rPr>
+                <w:rFonts w:cs="Helvetica"/>
+                <w:sz w:val="15"/>
+                <w:szCs w:val="15"/>
+              </w:rPr>
+              <w:t>BFM</w:t>
+            </w:r>
+            <w:proofErr w:type="spellEnd"/>
+            <w:r>
+              <w:rPr>
+                <w:rFonts w:cs="Helvetica"/>
+                <w:sz w:val="15"/>
+                <w:szCs w:val="15"/>
+              </w:rPr>
+              <w:t xml:space="preserve"> </w:t>
             </w:r>
             <w:proofErr w:type="spellStart"/>
             <w:r>
@@ -8573,15 +8871,33 @@
                 <w:sz w:val="15"/>
                 <w:szCs w:val="15"/>
               </w:rPr>
-              <w:t>(AXIL</w:t>
-            </w:r>
+              <w:t>(</w:t>
+            </w:r>
+            <w:proofErr w:type="spellStart"/>
             <w:r>
               <w:rPr>
                 <w:rFonts w:ascii="Courier New" w:hAnsi="Courier New" w:cs="Courier New"/>
                 <w:sz w:val="15"/>
                 <w:szCs w:val="15"/>
               </w:rPr>
-              <w:t>ITE_VVCT, 1, x”0011A000”</w:t>
+              <w:t>AXIL</w:t>
+            </w:r>
+            <w:r>
+              <w:rPr>
+                <w:rFonts w:ascii="Courier New" w:hAnsi="Courier New" w:cs="Courier New"/>
+                <w:sz w:val="15"/>
+                <w:szCs w:val="15"/>
+              </w:rPr>
+              <w:t>ITE_VVCT</w:t>
+            </w:r>
+            <w:proofErr w:type="spellEnd"/>
+            <w:r>
+              <w:rPr>
+                <w:rFonts w:ascii="Courier New" w:hAnsi="Courier New" w:cs="Courier New"/>
+                <w:sz w:val="15"/>
+                <w:szCs w:val="15"/>
+              </w:rPr>
+              <w:t>, 1, x”0011A000”</w:t>
             </w:r>
             <w:r>
               <w:rPr>
@@ -8660,7 +8976,25 @@
                 <w:sz w:val="15"/>
                 <w:szCs w:val="15"/>
               </w:rPr>
-              <w:t>(AXILITE_VVCT, 1, C_ADDR_PERIPHERAL_1, x”F102”,</w:t>
+              <w:t>(</w:t>
+            </w:r>
+            <w:proofErr w:type="spellStart"/>
+            <w:r>
+              <w:rPr>
+                <w:rFonts w:ascii="Courier New" w:hAnsi="Courier New" w:cs="Courier New"/>
+                <w:sz w:val="15"/>
+                <w:szCs w:val="15"/>
+              </w:rPr>
+              <w:t>AXILITE_VVCT</w:t>
+            </w:r>
+            <w:proofErr w:type="spellEnd"/>
+            <w:r>
+              <w:rPr>
+                <w:rFonts w:ascii="Courier New" w:hAnsi="Courier New" w:cs="Courier New"/>
+                <w:sz w:val="15"/>
+                <w:szCs w:val="15"/>
+              </w:rPr>
+              <w:t>, 1, C_ADDR_PERIPHERAL_1, x”F102”,</w:t>
             </w:r>
             <w:r>
               <w:rPr>
@@ -8755,16 +9089,44 @@
                 <w:sz w:val="15"/>
                 <w:szCs w:val="15"/>
               </w:rPr>
-              <w:t>(AXIL</w:t>
-            </w:r>
+              <w:t>(</w:t>
+            </w:r>
+            <w:proofErr w:type="spellStart"/>
             <w:r>
               <w:rPr>
                 <w:rFonts w:ascii="Courier New" w:hAnsi="Courier New" w:cs="Courier New"/>
                 <w:sz w:val="15"/>
                 <w:szCs w:val="15"/>
               </w:rPr>
-              <w:t>ITE_VVCT, 1, C_ADDR_DMA</w:t>
-            </w:r>
+              <w:t>AXIL</w:t>
+            </w:r>
+            <w:r>
+              <w:rPr>
+                <w:rFonts w:ascii="Courier New" w:hAnsi="Courier New" w:cs="Courier New"/>
+                <w:sz w:val="15"/>
+                <w:szCs w:val="15"/>
+              </w:rPr>
+              <w:t>ITE_VVCT</w:t>
+            </w:r>
+            <w:proofErr w:type="spellEnd"/>
+            <w:r>
+              <w:rPr>
+                <w:rFonts w:ascii="Courier New" w:hAnsi="Courier New" w:cs="Courier New"/>
+                <w:sz w:val="15"/>
+                <w:szCs w:val="15"/>
+              </w:rPr>
+              <w:t xml:space="preserve">, 1, </w:t>
+            </w:r>
+            <w:proofErr w:type="spellStart"/>
+            <w:r>
+              <w:rPr>
+                <w:rFonts w:ascii="Courier New" w:hAnsi="Courier New" w:cs="Courier New"/>
+                <w:sz w:val="15"/>
+                <w:szCs w:val="15"/>
+              </w:rPr>
+              <w:t>C_ADDR_DMA</w:t>
+            </w:r>
+            <w:proofErr w:type="spellEnd"/>
             <w:r>
               <w:rPr>
                 <w:rFonts w:ascii="Courier New" w:hAnsi="Courier New" w:cs="Courier New"/>
@@ -8936,6 +9298,7 @@
               </w:rPr>
               <w:t>(</w:t>
             </w:r>
+            <w:proofErr w:type="spellStart"/>
             <w:r>
               <w:rPr>
                 <w:rFonts w:cs="Helvetica"/>
@@ -8943,7 +9306,17 @@
                 <w:sz w:val="15"/>
                 <w:szCs w:val="15"/>
               </w:rPr>
-              <w:t xml:space="preserve">VVC, </w:t>
+              <w:t>VVC</w:t>
+            </w:r>
+            <w:proofErr w:type="spellEnd"/>
+            <w:r>
+              <w:rPr>
+                <w:rFonts w:cs="Helvetica"/>
+                <w:b/>
+                <w:sz w:val="15"/>
+                <w:szCs w:val="15"/>
+              </w:rPr>
+              <w:t xml:space="preserve">, </w:t>
             </w:r>
             <w:proofErr w:type="spellStart"/>
             <w:r>
@@ -8980,7 +9353,7 @@
               <w:rPr>
                 <w:rFonts w:cs="Helvetica"/>
                 <w:b/>
-                <w:color w:val="FF0000"/>
+                <w:color w:val="000000" w:themeColor="text1"/>
                 <w:sz w:val="15"/>
                 <w:szCs w:val="15"/>
               </w:rPr>
@@ -8990,18 +9363,42 @@
               <w:rPr>
                 <w:rFonts w:cs="Helvetica"/>
                 <w:b/>
-                <w:color w:val="FF0000"/>
+                <w:color w:val="000000" w:themeColor="text1"/>
                 <w:sz w:val="15"/>
                 <w:szCs w:val="15"/>
                 <w:highlight w:val="lightGray"/>
               </w:rPr>
-              <w:t>[TO_SB,]</w:t>
-            </w:r>
+              <w:t>[</w:t>
+            </w:r>
+            <w:proofErr w:type="spellStart"/>
             <w:r>
               <w:rPr>
                 <w:rFonts w:cs="Helvetica"/>
                 <w:b/>
-                <w:color w:val="FF0000"/>
+                <w:color w:val="000000" w:themeColor="text1"/>
+                <w:sz w:val="15"/>
+                <w:szCs w:val="15"/>
+                <w:highlight w:val="lightGray"/>
+              </w:rPr>
+              <w:t>TO_SB</w:t>
+            </w:r>
+            <w:proofErr w:type="spellEnd"/>
+            <w:r>
+              <w:rPr>
+                <w:rFonts w:cs="Helvetica"/>
+                <w:b/>
+                <w:color w:val="000000" w:themeColor="text1"/>
+                <w:sz w:val="15"/>
+                <w:szCs w:val="15"/>
+                <w:highlight w:val="lightGray"/>
+              </w:rPr>
+              <w:t>,]</w:t>
+            </w:r>
+            <w:r>
+              <w:rPr>
+                <w:rFonts w:cs="Helvetica"/>
+                <w:b/>
+                <w:color w:val="000000" w:themeColor="text1"/>
                 <w:sz w:val="15"/>
                 <w:szCs w:val="15"/>
               </w:rPr>
@@ -9084,7 +9481,25 @@
                 <w:sz w:val="15"/>
                 <w:szCs w:val="15"/>
               </w:rPr>
-              <w:t xml:space="preserve">() VVC procedure adds a read command to the AXI4-Lite VVC executor queue, which will run as soon as all preceding commands have completed. When the </w:t>
+              <w:t xml:space="preserve">() </w:t>
+            </w:r>
+            <w:proofErr w:type="spellStart"/>
+            <w:r>
+              <w:rPr>
+                <w:rFonts w:cs="Helvetica"/>
+                <w:sz w:val="15"/>
+                <w:szCs w:val="15"/>
+              </w:rPr>
+              <w:t>VVC</w:t>
+            </w:r>
+            <w:proofErr w:type="spellEnd"/>
+            <w:r>
+              <w:rPr>
+                <w:rFonts w:cs="Helvetica"/>
+                <w:sz w:val="15"/>
+                <w:szCs w:val="15"/>
+              </w:rPr>
+              <w:t xml:space="preserve"> procedure adds a read command to the AXI4-Lite VVC executor queue, which will run as soon as all preceding commands have completed. When the </w:t>
             </w:r>
             <w:r>
               <w:rPr>
@@ -9100,7 +9515,7 @@
                 <w:sz w:val="15"/>
                 <w:szCs w:val="15"/>
               </w:rPr>
-              <w:t xml:space="preserve"> command is scheduled to run, the executor calls the AXI4-Lite BFM </w:t>
+              <w:t xml:space="preserve"> command is scheduled to run, the executor calls the AXI4-Lite </w:t>
             </w:r>
             <w:proofErr w:type="spellStart"/>
             <w:r>
@@ -9109,6 +9524,24 @@
                 <w:sz w:val="15"/>
                 <w:szCs w:val="15"/>
               </w:rPr>
+              <w:t>BFM</w:t>
+            </w:r>
+            <w:proofErr w:type="spellEnd"/>
+            <w:r>
+              <w:rPr>
+                <w:rFonts w:cs="Helvetica"/>
+                <w:sz w:val="15"/>
+                <w:szCs w:val="15"/>
+              </w:rPr>
+              <w:t xml:space="preserve"> </w:t>
+            </w:r>
+            <w:proofErr w:type="spellStart"/>
+            <w:r>
+              <w:rPr>
+                <w:rFonts w:cs="Helvetica"/>
+                <w:sz w:val="15"/>
+                <w:szCs w:val="15"/>
+              </w:rPr>
               <w:t>axilite_read</w:t>
             </w:r>
             <w:proofErr w:type="spellEnd"/>
@@ -9126,7 +9559,25 @@
                 <w:sz w:val="15"/>
                 <w:szCs w:val="15"/>
               </w:rPr>
-              <w:t xml:space="preserve"> BFM </w:t>
+              <w:t xml:space="preserve"> </w:t>
+            </w:r>
+            <w:proofErr w:type="spellStart"/>
+            <w:r>
+              <w:rPr>
+                <w:rFonts w:cs="Helvetica"/>
+                <w:sz w:val="15"/>
+                <w:szCs w:val="15"/>
+              </w:rPr>
+              <w:t>BFM</w:t>
+            </w:r>
+            <w:proofErr w:type="spellEnd"/>
+            <w:r>
+              <w:rPr>
+                <w:rFonts w:cs="Helvetica"/>
+                <w:sz w:val="15"/>
+                <w:szCs w:val="15"/>
+              </w:rPr>
+              <w:t xml:space="preserve"> </w:t>
             </w:r>
             <w:proofErr w:type="spellStart"/>
             <w:r>
@@ -9245,25 +9696,89 @@
               <w:spacing w:line="276" w:lineRule="auto"/>
               <w:rPr>
                 <w:rFonts w:cs="Helvetica"/>
-                <w:color w:val="FF0000"/>
-                <w:sz w:val="15"/>
-                <w:szCs w:val="15"/>
-              </w:rPr>
-            </w:pPr>
-            <w:r>
-              <w:rPr>
-                <w:rFonts w:cs="Helvetica"/>
-                <w:color w:val="FF0000"/>
+                <w:color w:val="000000" w:themeColor="text1"/>
+                <w:sz w:val="15"/>
+                <w:szCs w:val="15"/>
+              </w:rPr>
+            </w:pPr>
+            <w:r>
+              <w:rPr>
+                <w:rFonts w:cs="Helvetica"/>
+                <w:color w:val="000000" w:themeColor="text1"/>
                 <w:sz w:val="15"/>
                 <w:szCs w:val="15"/>
                 <w:highlight w:val="lightGray"/>
               </w:rPr>
-              <w:t>If the option TO_SB is applied the received data will be sent to the AXILITE_VVC dedicated scoreboard where it will be checked against the expected value (provided by the testbench).</w:t>
-            </w:r>
-            <w:r>
-              <w:rPr>
-                <w:rFonts w:cs="Helvetica"/>
-                <w:color w:val="FF0000"/>
+              <w:t xml:space="preserve">If the option TO_SB is applied the received data will be sent to the </w:t>
+            </w:r>
+            <w:proofErr w:type="spellStart"/>
+            <w:r>
+              <w:rPr>
+                <w:rFonts w:cs="Helvetica"/>
+                <w:color w:val="000000" w:themeColor="text1"/>
+                <w:sz w:val="15"/>
+                <w:szCs w:val="15"/>
+                <w:highlight w:val="lightGray"/>
+              </w:rPr>
+              <w:t>AXI</w:t>
+            </w:r>
+            <w:proofErr w:type="spellEnd"/>
+            <w:r>
+              <w:rPr>
+                <w:rFonts w:cs="Helvetica"/>
+                <w:color w:val="000000" w:themeColor="text1"/>
+                <w:sz w:val="15"/>
+                <w:szCs w:val="15"/>
+                <w:highlight w:val="lightGray"/>
+              </w:rPr>
+              <w:t xml:space="preserve"> </w:t>
+            </w:r>
+            <w:r>
+              <w:rPr>
+                <w:rFonts w:cs="Helvetica"/>
+                <w:color w:val="000000" w:themeColor="text1"/>
+                <w:sz w:val="15"/>
+                <w:szCs w:val="15"/>
+                <w:highlight w:val="lightGray"/>
+              </w:rPr>
+              <w:t>L</w:t>
+            </w:r>
+            <w:r>
+              <w:rPr>
+                <w:rFonts w:cs="Helvetica"/>
+                <w:color w:val="000000" w:themeColor="text1"/>
+                <w:sz w:val="15"/>
+                <w:szCs w:val="15"/>
+                <w:highlight w:val="lightGray"/>
+              </w:rPr>
+              <w:t xml:space="preserve">ite </w:t>
+            </w:r>
+            <w:proofErr w:type="spellStart"/>
+            <w:r>
+              <w:rPr>
+                <w:rFonts w:cs="Helvetica"/>
+                <w:color w:val="000000" w:themeColor="text1"/>
+                <w:sz w:val="15"/>
+                <w:szCs w:val="15"/>
+                <w:highlight w:val="lightGray"/>
+              </w:rPr>
+              <w:t>VVC</w:t>
+            </w:r>
+            <w:proofErr w:type="spellEnd"/>
+            <w:r>
+              <w:rPr>
+                <w:rFonts w:cs="Helvetica"/>
+                <w:color w:val="000000" w:themeColor="text1"/>
+                <w:sz w:val="15"/>
+                <w:szCs w:val="15"/>
+                <w:highlight w:val="lightGray"/>
+              </w:rPr>
+              <w:t xml:space="preserve"> dedicated scoreboard where it will be checked against the expected value (provided by the testbench).</w:t>
+            </w:r>
+            <w:r>
+              <w:rPr>
+                <w:rFonts w:cs="Helvetica"/>
+                <w:color w:val="000000" w:themeColor="text1"/>
                 <w:sz w:val="15"/>
                 <w:szCs w:val="15"/>
               </w:rPr>
@@ -9348,7 +9863,25 @@
                 <w:sz w:val="15"/>
                 <w:szCs w:val="15"/>
               </w:rPr>
-              <w:t xml:space="preserve">(AXILITE_VVCT, 1, </w:t>
+              <w:t>(</w:t>
+            </w:r>
+            <w:proofErr w:type="spellStart"/>
+            <w:r>
+              <w:rPr>
+                <w:rFonts w:ascii="Courier New" w:hAnsi="Courier New" w:cs="Courier New"/>
+                <w:sz w:val="15"/>
+                <w:szCs w:val="15"/>
+              </w:rPr>
+              <w:t>AXILITE_VVCT</w:t>
+            </w:r>
+            <w:proofErr w:type="spellEnd"/>
+            <w:r>
+              <w:rPr>
+                <w:rFonts w:ascii="Courier New" w:hAnsi="Courier New" w:cs="Courier New"/>
+                <w:sz w:val="15"/>
+                <w:szCs w:val="15"/>
+              </w:rPr>
+              <w:t xml:space="preserve">, 1, </w:t>
             </w:r>
             <w:r>
               <w:rPr>
@@ -9427,16 +9960,44 @@
                 <w:sz w:val="15"/>
                 <w:szCs w:val="15"/>
               </w:rPr>
-              <w:t>(AXILITE_VVCT, 1, C_ADDR_</w:t>
-            </w:r>
+              <w:t>(</w:t>
+            </w:r>
+            <w:proofErr w:type="spellStart"/>
             <w:r>
               <w:rPr>
                 <w:rFonts w:ascii="Courier New" w:hAnsi="Courier New" w:cs="Courier New"/>
                 <w:sz w:val="15"/>
                 <w:szCs w:val="15"/>
               </w:rPr>
+              <w:t>AXILITE_VVCT</w:t>
+            </w:r>
+            <w:proofErr w:type="spellEnd"/>
+            <w:r>
+              <w:rPr>
+                <w:rFonts w:ascii="Courier New" w:hAnsi="Courier New" w:cs="Courier New"/>
+                <w:sz w:val="15"/>
+                <w:szCs w:val="15"/>
+              </w:rPr>
+              <w:t xml:space="preserve">, 1, </w:t>
+            </w:r>
+            <w:proofErr w:type="spellStart"/>
+            <w:r>
+              <w:rPr>
+                <w:rFonts w:ascii="Courier New" w:hAnsi="Courier New" w:cs="Courier New"/>
+                <w:sz w:val="15"/>
+                <w:szCs w:val="15"/>
+              </w:rPr>
+              <w:t>C_ADDR_</w:t>
+            </w:r>
+            <w:r>
+              <w:rPr>
+                <w:rFonts w:ascii="Courier New" w:hAnsi="Courier New" w:cs="Courier New"/>
+                <w:sz w:val="15"/>
+                <w:szCs w:val="15"/>
+              </w:rPr>
               <w:t>IO</w:t>
             </w:r>
+            <w:proofErr w:type="spellEnd"/>
             <w:r>
               <w:rPr>
                 <w:rFonts w:ascii="Courier New" w:hAnsi="Courier New" w:cs="Courier New"/>
@@ -9791,6 +10352,7 @@
               </w:rPr>
               <w:t>(</w:t>
             </w:r>
+            <w:proofErr w:type="spellStart"/>
             <w:r>
               <w:rPr>
                 <w:rFonts w:ascii="Courier New" w:hAnsi="Courier New" w:cs="Courier New"/>
@@ -9805,7 +10367,16 @@
                 <w:sz w:val="15"/>
                 <w:szCs w:val="15"/>
               </w:rPr>
-              <w:t xml:space="preserve">VVCT, 1, x“112252AA”, “Read from Peripheral 1”); </w:t>
+              <w:t>VVCT</w:t>
+            </w:r>
+            <w:proofErr w:type="spellEnd"/>
+            <w:r>
+              <w:rPr>
+                <w:rFonts w:ascii="Courier New" w:hAnsi="Courier New" w:cs="Courier New"/>
+                <w:sz w:val="15"/>
+                <w:szCs w:val="15"/>
+              </w:rPr>
+              <w:t xml:space="preserve">, 1, x“112252AA”, “Read from Peripheral 1”); </w:t>
             </w:r>
           </w:p>
           <w:p>
@@ -9871,7 +10442,25 @@
                 <w:sz w:val="15"/>
                 <w:szCs w:val="15"/>
               </w:rPr>
-              <w:t>(AXILITE_VVCT, 1)</w:t>
+              <w:t>(</w:t>
+            </w:r>
+            <w:proofErr w:type="spellStart"/>
+            <w:r>
+              <w:rPr>
+                <w:rFonts w:ascii="Courier New" w:hAnsi="Courier New" w:cs="Courier New"/>
+                <w:sz w:val="15"/>
+                <w:szCs w:val="15"/>
+              </w:rPr>
+              <w:t>AXILITE_VVCT</w:t>
+            </w:r>
+            <w:proofErr w:type="spellEnd"/>
+            <w:r>
+              <w:rPr>
+                <w:rFonts w:ascii="Courier New" w:hAnsi="Courier New" w:cs="Courier New"/>
+                <w:sz w:val="15"/>
+                <w:szCs w:val="15"/>
+              </w:rPr>
+              <w:t>, 1)</w:t>
             </w:r>
             <w:r>
               <w:rPr>
@@ -9989,7 +10578,25 @@
                 <w:sz w:val="15"/>
                 <w:szCs w:val="15"/>
               </w:rPr>
-              <w:t xml:space="preserve">    fetch_result(</w:t>
+              <w:t xml:space="preserve">    </w:t>
+            </w:r>
+            <w:proofErr w:type="spellStart"/>
+            <w:r>
+              <w:rPr>
+                <w:rFonts w:ascii="Courier New" w:hAnsi="Courier New" w:cs="Courier New"/>
+                <w:sz w:val="15"/>
+                <w:szCs w:val="15"/>
+              </w:rPr>
+              <w:t>fetch_result</w:t>
+            </w:r>
+            <w:proofErr w:type="spellEnd"/>
+            <w:r>
+              <w:rPr>
+                <w:rFonts w:ascii="Courier New" w:hAnsi="Courier New" w:cs="Courier New"/>
+                <w:sz w:val="15"/>
+                <w:szCs w:val="15"/>
+              </w:rPr>
+              <w:t>(</w:t>
             </w:r>
             <w:r>
               <w:rPr>
@@ -10181,7 +10788,27 @@
                 <w:sz w:val="15"/>
                 <w:szCs w:val="15"/>
               </w:rPr>
-              <w:t xml:space="preserve">(VVC, </w:t>
+              <w:t>(</w:t>
+            </w:r>
+            <w:proofErr w:type="spellStart"/>
+            <w:r>
+              <w:rPr>
+                <w:rFonts w:cs="Helvetica"/>
+                <w:b/>
+                <w:sz w:val="15"/>
+                <w:szCs w:val="15"/>
+              </w:rPr>
+              <w:t>VVC</w:t>
+            </w:r>
+            <w:proofErr w:type="spellEnd"/>
+            <w:r>
+              <w:rPr>
+                <w:rFonts w:cs="Helvetica"/>
+                <w:b/>
+                <w:sz w:val="15"/>
+                <w:szCs w:val="15"/>
+              </w:rPr>
+              <w:t xml:space="preserve">, </w:t>
             </w:r>
             <w:proofErr w:type="spellStart"/>
             <w:r>
@@ -10291,7 +10918,25 @@
                 <w:sz w:val="15"/>
                 <w:szCs w:val="15"/>
               </w:rPr>
-              <w:t xml:space="preserve">() VVC procedure adds a </w:t>
+              <w:t xml:space="preserve">() </w:t>
+            </w:r>
+            <w:proofErr w:type="spellStart"/>
+            <w:r>
+              <w:rPr>
+                <w:rFonts w:cs="Helvetica"/>
+                <w:sz w:val="15"/>
+                <w:szCs w:val="15"/>
+              </w:rPr>
+              <w:t>VVC</w:t>
+            </w:r>
+            <w:proofErr w:type="spellEnd"/>
+            <w:r>
+              <w:rPr>
+                <w:rFonts w:cs="Helvetica"/>
+                <w:sz w:val="15"/>
+                <w:szCs w:val="15"/>
+              </w:rPr>
+              <w:t xml:space="preserve"> procedure adds a </w:t>
             </w:r>
             <w:r>
               <w:rPr>
@@ -10323,7 +10968,7 @@
                 <w:sz w:val="15"/>
                 <w:szCs w:val="15"/>
               </w:rPr>
-              <w:t xml:space="preserve"> command is scheduled to run, the executor calls the AXI4-Lite BFM </w:t>
+              <w:t xml:space="preserve"> command is scheduled to run, the executor calls the AXI4-Lite </w:t>
             </w:r>
             <w:proofErr w:type="spellStart"/>
             <w:r>
@@ -10332,6 +10977,24 @@
                 <w:sz w:val="15"/>
                 <w:szCs w:val="15"/>
               </w:rPr>
+              <w:t>BFM</w:t>
+            </w:r>
+            <w:proofErr w:type="spellEnd"/>
+            <w:r>
+              <w:rPr>
+                <w:rFonts w:cs="Helvetica"/>
+                <w:sz w:val="15"/>
+                <w:szCs w:val="15"/>
+              </w:rPr>
+              <w:t xml:space="preserve"> </w:t>
+            </w:r>
+            <w:proofErr w:type="spellStart"/>
+            <w:r>
+              <w:rPr>
+                <w:rFonts w:cs="Helvetica"/>
+                <w:sz w:val="15"/>
+                <w:szCs w:val="15"/>
+              </w:rPr>
               <w:t>axilite_check</w:t>
             </w:r>
             <w:proofErr w:type="spellEnd"/>
@@ -10341,7 +11004,25 @@
                 <w:sz w:val="15"/>
                 <w:szCs w:val="15"/>
               </w:rPr>
-              <w:t xml:space="preserve">() procedure, described in the AXI4-Lite BFM </w:t>
+              <w:t xml:space="preserve">() procedure, described in the AXI4-Lite </w:t>
+            </w:r>
+            <w:proofErr w:type="spellStart"/>
+            <w:r>
+              <w:rPr>
+                <w:rFonts w:cs="Helvetica"/>
+                <w:sz w:val="15"/>
+                <w:szCs w:val="15"/>
+              </w:rPr>
+              <w:t>BFM</w:t>
+            </w:r>
+            <w:proofErr w:type="spellEnd"/>
+            <w:r>
+              <w:rPr>
+                <w:rFonts w:cs="Helvetica"/>
+                <w:sz w:val="15"/>
+                <w:szCs w:val="15"/>
+              </w:rPr>
+              <w:t xml:space="preserve"> </w:t>
             </w:r>
             <w:proofErr w:type="spellStart"/>
             <w:r>
@@ -10458,15 +11139,33 @@
                 <w:sz w:val="15"/>
                 <w:szCs w:val="15"/>
               </w:rPr>
-              <w:t>(AXIL</w:t>
-            </w:r>
+              <w:t>(</w:t>
+            </w:r>
+            <w:proofErr w:type="spellStart"/>
             <w:r>
               <w:rPr>
                 <w:rFonts w:ascii="Courier New" w:hAnsi="Courier New" w:cs="Courier New"/>
                 <w:sz w:val="15"/>
                 <w:szCs w:val="15"/>
               </w:rPr>
-              <w:t>ITE_VVCT, 1, x”00099555”</w:t>
+              <w:t>AXIL</w:t>
+            </w:r>
+            <w:r>
+              <w:rPr>
+                <w:rFonts w:ascii="Courier New" w:hAnsi="Courier New" w:cs="Courier New"/>
+                <w:sz w:val="15"/>
+                <w:szCs w:val="15"/>
+              </w:rPr>
+              <w:t>ITE_VVCT</w:t>
+            </w:r>
+            <w:proofErr w:type="spellEnd"/>
+            <w:r>
+              <w:rPr>
+                <w:rFonts w:ascii="Courier New" w:hAnsi="Courier New" w:cs="Courier New"/>
+                <w:sz w:val="15"/>
+                <w:szCs w:val="15"/>
+              </w:rPr>
+              <w:t>, 1, x”00099555”</w:t>
             </w:r>
             <w:r>
               <w:rPr>
@@ -10553,7 +11252,7 @@
     </w:tbl>
     <w:p>
       <w:pPr>
-        <w:pStyle w:val="Heading1"/>
+        <w:pStyle w:val="Overskrift1"/>
         <w:rPr>
           <w:rFonts w:ascii="Helvetica" w:hAnsi="Helvetica" w:cs="Helvetica"/>
         </w:rPr>
@@ -12458,7 +13157,7 @@
     </w:p>
     <w:p>
       <w:pPr>
-        <w:pStyle w:val="Heading1"/>
+        <w:pStyle w:val="Overskrift1"/>
         <w:rPr>
           <w:rFonts w:ascii="Helvetica" w:hAnsi="Helvetica" w:cs="Helvetica"/>
         </w:rPr>
@@ -12467,7 +13166,6 @@
         <w:rPr>
           <w:rFonts w:ascii="Helvetica" w:hAnsi="Helvetica" w:cs="Helvetica"/>
         </w:rPr>
-        <w:lastRenderedPageBreak/>
         <w:t>VVC Status</w:t>
       </w:r>
     </w:p>
@@ -12885,7 +13583,7 @@
     </w:p>
     <w:p>
       <w:pPr>
-        <w:pStyle w:val="Heading1"/>
+        <w:pStyle w:val="Overskrift1"/>
         <w:rPr>
           <w:rFonts w:ascii="Helvetica" w:hAnsi="Helvetica" w:cs="Helvetica"/>
         </w:rPr>
@@ -12907,15 +13605,7 @@
         <w:rPr>
           <w:rFonts w:ascii="Verdana" w:hAnsi="Verdana"/>
         </w:rPr>
-        <w:t>The VVCs support an activity watchdog which monitors VVC activity and will alert if no VVC activity is registered</w:t>
-      </w:r>
-      <w:bookmarkStart w:id="2" w:name="_GoBack"/>
-      <w:bookmarkEnd w:id="2"/>
-      <w:r>
-        <w:rPr>
-          <w:rFonts w:ascii="Verdana" w:hAnsi="Verdana"/>
-        </w:rPr>
-        <w:t xml:space="preserve"> within a selected timeout value. The VVCs will register their presence to the activity watchdog at start-up, and report when busy and not, using dedicated activity watchdog methods and triggering the </w:t>
+        <w:t xml:space="preserve">The VVCs support an activity watchdog which monitors VVC activity and will alert if no VVC activity is registered within a selected timeout value. The VVCs will register their presence to the activity watchdog at start-up, and report when busy and not, using dedicated activity watchdog methods and triggering the </w:t>
       </w:r>
       <w:proofErr w:type="spellStart"/>
       <w:r>
@@ -12982,7 +13672,35 @@
         <w:rPr>
           <w:rFonts w:ascii="Consolas" w:hAnsi="Consolas"/>
         </w:rPr>
-        <w:t>timeout, alert_level, msg)</w:t>
+        <w:t xml:space="preserve">timeout, </w:t>
+      </w:r>
+      <w:proofErr w:type="spellStart"/>
+      <w:r>
+        <w:rPr>
+          <w:rFonts w:ascii="Consolas" w:hAnsi="Consolas"/>
+        </w:rPr>
+        <w:t>alert_level</w:t>
+      </w:r>
+      <w:proofErr w:type="spellEnd"/>
+      <w:r>
+        <w:rPr>
+          <w:rFonts w:ascii="Consolas" w:hAnsi="Consolas"/>
+        </w:rPr>
+        <w:t xml:space="preserve">, </w:t>
+      </w:r>
+      <w:proofErr w:type="spellStart"/>
+      <w:r>
+        <w:rPr>
+          <w:rFonts w:ascii="Consolas" w:hAnsi="Consolas"/>
+        </w:rPr>
+        <w:t>msg</w:t>
+      </w:r>
+      <w:proofErr w:type="spellEnd"/>
+      <w:r>
+        <w:rPr>
+          <w:rFonts w:ascii="Consolas" w:hAnsi="Consolas"/>
+        </w:rPr>
+        <w:t>)</w:t>
       </w:r>
       <w:r>
         <w:rPr>
@@ -12995,46 +13713,56 @@
           <w:rFonts w:ascii="Verdana" w:hAnsi="Verdana"/>
         </w:rPr>
         <w:br/>
-        <w:t>More information can be found in UVVM Essential Mechanisms PDF in the UVVM VVC Framework doc folder.</w:t>
+        <w:t xml:space="preserve">More information can be found in UVVM Essential Mechanisms PDF in the UVVM </w:t>
+      </w:r>
+      <w:proofErr w:type="spellStart"/>
+      <w:r>
+        <w:rPr>
+          <w:rFonts w:ascii="Verdana" w:hAnsi="Verdana"/>
+        </w:rPr>
+        <w:t>VVC</w:t>
+      </w:r>
+      <w:proofErr w:type="spellEnd"/>
+      <w:r>
+        <w:rPr>
+          <w:rFonts w:ascii="Verdana" w:hAnsi="Verdana"/>
+        </w:rPr>
+        <w:t xml:space="preserve"> Framework doc folder.</w:t>
       </w:r>
     </w:p>
     <w:p>
       <w:pPr>
-        <w:pStyle w:val="Heading1"/>
-      </w:pPr>
-      <w:r>
-        <w:t xml:space="preserve">Transaction Info </w:t>
-      </w:r>
+        <w:rPr>
+          <w:rFonts w:ascii="Verdana" w:hAnsi="Verdana"/>
+        </w:rPr>
+      </w:pPr>
     </w:p>
     <w:p>
-      <w:r>
-        <w:t xml:space="preserve">This VVC supports transaction info, a UVVM concept for distributing transaction information in a controlled manner within the complete testbench environment. The transaction info may be used in </w:t>
-      </w:r>
-      <w:proofErr w:type="gramStart"/>
-      <w:r>
-        <w:t>many different ways</w:t>
-      </w:r>
-      <w:proofErr w:type="gramEnd"/>
-      <w:r>
-        <w:t>, but the main purpose is to share information directly from the VVC to a DUT model.</w:t>
+      <w:pPr>
+        <w:pStyle w:val="Overskrift1"/>
+      </w:pPr>
+      <w:r>
+        <w:t xml:space="preserve">Transaction Info </w:t>
+      </w:r>
+    </w:p>
+    <w:p>
+      <w:r>
+        <w:t>This VVC supports transaction info, a UVVM concept for distributing transaction information in a controlled manner within the complete testbench environment. The transaction info may be used in many different ways, but the main purpose is to share information directly from the VVC to a DUT model.</w:t>
       </w:r>
     </w:p>
     <w:p/>
     <w:p>
       <w:pPr>
-        <w:pStyle w:val="Caption"/>
+        <w:pStyle w:val="Bildetekst"/>
         <w:keepNext/>
         <w:jc w:val="center"/>
       </w:pPr>
       <w:r>
         <w:tab/>
       </w:r>
-      <w:bookmarkStart w:id="3" w:name="_Hlk35880542"/>
-      <w:r>
-        <w:t xml:space="preserve">Table 5.1 </w:t>
-      </w:r>
-      <w:r>
-        <w:t>A</w:t>
+      <w:bookmarkStart w:id="2" w:name="_Hlk35880542"/>
+      <w:r>
+        <w:t>Table 5.1 A</w:t>
       </w:r>
       <w:r>
         <w:t>XI4-Lite</w:t>
@@ -13048,7 +13776,7 @@
       <w:r>
         <w:t>base transaction (BT)</w:t>
       </w:r>
-      <w:bookmarkEnd w:id="3"/>
+      <w:bookmarkEnd w:id="2"/>
     </w:p>
     <w:tbl>
       <w:tblPr>
@@ -13094,7 +13822,7 @@
               <w:rPr>
                 <w:rFonts w:cs="Helvetica"/>
                 <w:b/>
-                <w:color w:val="FF0000"/>
+                <w:color w:val="FFFFFF" w:themeColor="background1"/>
               </w:rPr>
               <w:t>Info</w:t>
             </w:r>
@@ -13335,20 +14063,18 @@
               <w:spacing w:line="276" w:lineRule="auto"/>
               <w:rPr>
                 <w:rFonts w:cs="Helvetica"/>
-                <w:color w:val="FF0000"/>
+                <w:color w:val="000000" w:themeColor="text1"/>
                 <w:sz w:val="15"/>
                 <w:szCs w:val="18"/>
-                <w:highlight w:val="lightGray"/>
               </w:rPr>
             </w:pPr>
             <w:proofErr w:type="spellStart"/>
             <w:r>
               <w:rPr>
                 <w:rFonts w:cs="Helvetica"/>
-                <w:color w:val="FF0000"/>
+                <w:color w:val="000000" w:themeColor="text1"/>
                 <w:sz w:val="15"/>
                 <w:szCs w:val="18"/>
-                <w:highlight w:val="lightGray"/>
               </w:rPr>
               <w:t>addr</w:t>
             </w:r>
@@ -13369,19 +14095,17 @@
               <w:spacing w:line="276" w:lineRule="auto"/>
               <w:rPr>
                 <w:rFonts w:cs="Helvetica"/>
-                <w:color w:val="FF0000"/>
+                <w:color w:val="000000" w:themeColor="text1"/>
                 <w:sz w:val="15"/>
                 <w:szCs w:val="18"/>
-                <w:highlight w:val="lightGray"/>
-              </w:rPr>
-            </w:pPr>
-            <w:r>
-              <w:rPr>
-                <w:rFonts w:cs="Helvetica"/>
-                <w:color w:val="FF0000"/>
+              </w:rPr>
+            </w:pPr>
+            <w:r>
+              <w:rPr>
+                <w:rFonts w:cs="Helvetica"/>
+                <w:color w:val="000000" w:themeColor="text1"/>
                 <w:sz w:val="15"/>
                 <w:szCs w:val="18"/>
-                <w:highlight w:val="lightGray"/>
               </w:rPr>
               <w:t>unsigned(31 downto 0)</w:t>
             </w:r>
@@ -13403,19 +14127,17 @@
               <w:spacing w:line="276" w:lineRule="auto"/>
               <w:rPr>
                 <w:rFonts w:cs="Helvetica"/>
-                <w:color w:val="FF0000"/>
+                <w:color w:val="000000" w:themeColor="text1"/>
                 <w:sz w:val="15"/>
                 <w:szCs w:val="18"/>
-                <w:highlight w:val="lightGray"/>
-              </w:rPr>
-            </w:pPr>
-            <w:r>
-              <w:rPr>
-                <w:rFonts w:cs="Helvetica"/>
-                <w:color w:val="FF0000"/>
+              </w:rPr>
+            </w:pPr>
+            <w:r>
+              <w:rPr>
+                <w:rFonts w:cs="Helvetica"/>
+                <w:color w:val="000000" w:themeColor="text1"/>
                 <w:sz w:val="15"/>
                 <w:szCs w:val="18"/>
-                <w:highlight w:val="lightGray"/>
               </w:rPr>
               <w:t>0x0</w:t>
             </w:r>
@@ -13438,19 +14160,17 @@
               <w:spacing w:line="276" w:lineRule="auto"/>
               <w:rPr>
                 <w:rFonts w:cs="Helvetica"/>
-                <w:color w:val="FF0000"/>
+                <w:color w:val="000000" w:themeColor="text1"/>
                 <w:sz w:val="15"/>
                 <w:szCs w:val="18"/>
-                <w:highlight w:val="lightGray"/>
-              </w:rPr>
-            </w:pPr>
-            <w:r>
-              <w:rPr>
-                <w:rFonts w:cs="Helvetica"/>
-                <w:color w:val="FF0000"/>
+              </w:rPr>
+            </w:pPr>
+            <w:r>
+              <w:rPr>
+                <w:rFonts w:cs="Helvetica"/>
+                <w:color w:val="000000" w:themeColor="text1"/>
                 <w:sz w:val="15"/>
                 <w:szCs w:val="18"/>
-                <w:highlight w:val="lightGray"/>
               </w:rPr>
               <w:t>Address of the AXILITE read or write transaction.</w:t>
             </w:r>
@@ -13472,19 +14192,17 @@
               <w:spacing w:line="276" w:lineRule="auto"/>
               <w:rPr>
                 <w:rFonts w:cs="Helvetica"/>
-                <w:color w:val="FF0000"/>
+                <w:color w:val="000000" w:themeColor="text1"/>
                 <w:sz w:val="15"/>
                 <w:szCs w:val="18"/>
-                <w:highlight w:val="lightGray"/>
-              </w:rPr>
-            </w:pPr>
-            <w:r>
-              <w:rPr>
-                <w:rFonts w:cs="Helvetica"/>
-                <w:color w:val="FF0000"/>
+              </w:rPr>
+            </w:pPr>
+            <w:r>
+              <w:rPr>
+                <w:rFonts w:cs="Helvetica"/>
+                <w:color w:val="000000" w:themeColor="text1"/>
                 <w:sz w:val="15"/>
                 <w:szCs w:val="18"/>
-                <w:highlight w:val="lightGray"/>
               </w:rPr>
               <w:t>data</w:t>
             </w:r>
@@ -13504,20 +14222,18 @@
               <w:spacing w:line="276" w:lineRule="auto"/>
               <w:rPr>
                 <w:rFonts w:cs="Helvetica"/>
-                <w:color w:val="FF0000"/>
+                <w:color w:val="000000" w:themeColor="text1"/>
                 <w:sz w:val="15"/>
                 <w:szCs w:val="18"/>
-                <w:highlight w:val="lightGray"/>
               </w:rPr>
             </w:pPr>
             <w:proofErr w:type="spellStart"/>
             <w:r>
               <w:rPr>
                 <w:rFonts w:cs="Helvetica"/>
-                <w:color w:val="FF0000"/>
+                <w:color w:val="000000" w:themeColor="text1"/>
                 <w:sz w:val="15"/>
                 <w:szCs w:val="18"/>
-                <w:highlight w:val="lightGray"/>
               </w:rPr>
               <w:t>slv</w:t>
             </w:r>
@@ -13525,12 +14241,31 @@
             <w:r>
               <w:rPr>
                 <w:rFonts w:cs="Helvetica"/>
-                <w:color w:val="FF0000"/>
+                <w:color w:val="000000" w:themeColor="text1"/>
                 <w:sz w:val="15"/>
                 <w:szCs w:val="18"/>
-                <w:highlight w:val="lightGray"/>
-              </w:rPr>
-              <w:t>(255 downto 0)</w:t>
+              </w:rPr>
+              <w:t xml:space="preserve">(255 </w:t>
+            </w:r>
+            <w:proofErr w:type="spellStart"/>
+            <w:r>
+              <w:rPr>
+                <w:rFonts w:cs="Helvetica"/>
+                <w:color w:val="000000" w:themeColor="text1"/>
+                <w:sz w:val="15"/>
+                <w:szCs w:val="18"/>
+              </w:rPr>
+              <w:t>downto</w:t>
+            </w:r>
+            <w:proofErr w:type="spellEnd"/>
+            <w:r>
+              <w:rPr>
+                <w:rFonts w:cs="Helvetica"/>
+                <w:color w:val="000000" w:themeColor="text1"/>
+                <w:sz w:val="15"/>
+                <w:szCs w:val="18"/>
+              </w:rPr>
+              <w:t xml:space="preserve"> 0)</w:t>
             </w:r>
           </w:p>
         </w:tc>
@@ -13550,19 +14285,17 @@
               <w:spacing w:line="276" w:lineRule="auto"/>
               <w:rPr>
                 <w:rFonts w:cs="Helvetica"/>
-                <w:color w:val="FF0000"/>
+                <w:color w:val="000000" w:themeColor="text1"/>
                 <w:sz w:val="15"/>
                 <w:szCs w:val="18"/>
-                <w:highlight w:val="lightGray"/>
-              </w:rPr>
-            </w:pPr>
-            <w:r>
-              <w:rPr>
-                <w:rFonts w:cs="Helvetica"/>
-                <w:color w:val="FF0000"/>
+              </w:rPr>
+            </w:pPr>
+            <w:r>
+              <w:rPr>
+                <w:rFonts w:cs="Helvetica"/>
+                <w:color w:val="000000" w:themeColor="text1"/>
                 <w:sz w:val="15"/>
                 <w:szCs w:val="18"/>
-                <w:highlight w:val="lightGray"/>
               </w:rPr>
               <w:t>0x0</w:t>
             </w:r>
@@ -13585,19 +14318,17 @@
               <w:spacing w:line="276" w:lineRule="auto"/>
               <w:rPr>
                 <w:rFonts w:cs="Helvetica"/>
-                <w:color w:val="FF0000"/>
+                <w:color w:val="000000" w:themeColor="text1"/>
                 <w:sz w:val="15"/>
                 <w:szCs w:val="18"/>
-                <w:highlight w:val="lightGray"/>
-              </w:rPr>
-            </w:pPr>
-            <w:r>
-              <w:rPr>
-                <w:rFonts w:cs="Helvetica"/>
-                <w:color w:val="FF0000"/>
+              </w:rPr>
+            </w:pPr>
+            <w:r>
+              <w:rPr>
+                <w:rFonts w:cs="Helvetica"/>
+                <w:color w:val="000000" w:themeColor="text1"/>
                 <w:sz w:val="15"/>
                 <w:szCs w:val="18"/>
-                <w:highlight w:val="lightGray"/>
               </w:rPr>
               <w:t>Data for AXILITE read or write transaction.</w:t>
             </w:r>
@@ -13619,20 +14350,18 @@
               <w:spacing w:line="276" w:lineRule="auto"/>
               <w:rPr>
                 <w:rFonts w:cs="Helvetica"/>
-                <w:color w:val="FF0000"/>
+                <w:color w:val="000000" w:themeColor="text1"/>
                 <w:sz w:val="15"/>
                 <w:szCs w:val="18"/>
-                <w:highlight w:val="lightGray"/>
               </w:rPr>
             </w:pPr>
             <w:proofErr w:type="spellStart"/>
             <w:r>
               <w:rPr>
                 <w:rFonts w:cs="Helvetica"/>
-                <w:color w:val="FF0000"/>
+                <w:color w:val="000000" w:themeColor="text1"/>
                 <w:sz w:val="15"/>
                 <w:szCs w:val="18"/>
-                <w:highlight w:val="lightGray"/>
               </w:rPr>
               <w:t>byte_enable</w:t>
             </w:r>
@@ -13653,20 +14382,18 @@
               <w:spacing w:line="276" w:lineRule="auto"/>
               <w:rPr>
                 <w:rFonts w:cs="Helvetica"/>
-                <w:color w:val="FF0000"/>
+                <w:color w:val="000000" w:themeColor="text1"/>
                 <w:sz w:val="15"/>
                 <w:szCs w:val="18"/>
-                <w:highlight w:val="lightGray"/>
               </w:rPr>
             </w:pPr>
             <w:proofErr w:type="spellStart"/>
             <w:r>
               <w:rPr>
                 <w:rFonts w:cs="Helvetica"/>
-                <w:color w:val="FF0000"/>
+                <w:color w:val="000000" w:themeColor="text1"/>
                 <w:sz w:val="15"/>
                 <w:szCs w:val="18"/>
-                <w:highlight w:val="lightGray"/>
               </w:rPr>
               <w:t>slv</w:t>
             </w:r>
@@ -13674,12 +14401,31 @@
             <w:r>
               <w:rPr>
                 <w:rFonts w:cs="Helvetica"/>
-                <w:color w:val="FF0000"/>
+                <w:color w:val="000000" w:themeColor="text1"/>
                 <w:sz w:val="15"/>
                 <w:szCs w:val="18"/>
-                <w:highlight w:val="lightGray"/>
-              </w:rPr>
-              <w:t>(31 downto 0)</w:t>
+              </w:rPr>
+              <w:t xml:space="preserve">(31 </w:t>
+            </w:r>
+            <w:proofErr w:type="spellStart"/>
+            <w:r>
+              <w:rPr>
+                <w:rFonts w:cs="Helvetica"/>
+                <w:color w:val="000000" w:themeColor="text1"/>
+                <w:sz w:val="15"/>
+                <w:szCs w:val="18"/>
+              </w:rPr>
+              <w:t>downto</w:t>
+            </w:r>
+            <w:proofErr w:type="spellEnd"/>
+            <w:r>
+              <w:rPr>
+                <w:rFonts w:cs="Helvetica"/>
+                <w:color w:val="000000" w:themeColor="text1"/>
+                <w:sz w:val="15"/>
+                <w:szCs w:val="18"/>
+              </w:rPr>
+              <w:t xml:space="preserve"> 0)</w:t>
             </w:r>
           </w:p>
         </w:tc>
@@ -13699,19 +14445,17 @@
               <w:spacing w:line="276" w:lineRule="auto"/>
               <w:rPr>
                 <w:rFonts w:cs="Helvetica"/>
-                <w:color w:val="FF0000"/>
+                <w:color w:val="000000" w:themeColor="text1"/>
                 <w:sz w:val="15"/>
                 <w:szCs w:val="18"/>
-                <w:highlight w:val="lightGray"/>
-              </w:rPr>
-            </w:pPr>
-            <w:r>
-              <w:rPr>
-                <w:rFonts w:cs="Helvetica"/>
-                <w:color w:val="FF0000"/>
+              </w:rPr>
+            </w:pPr>
+            <w:r>
+              <w:rPr>
+                <w:rFonts w:cs="Helvetica"/>
+                <w:color w:val="000000" w:themeColor="text1"/>
                 <w:sz w:val="15"/>
                 <w:szCs w:val="18"/>
-                <w:highlight w:val="lightGray"/>
               </w:rPr>
               <w:t>0x0</w:t>
             </w:r>
@@ -13734,19 +14478,17 @@
               <w:spacing w:line="276" w:lineRule="auto"/>
               <w:rPr>
                 <w:rFonts w:cs="Helvetica"/>
-                <w:color w:val="FF0000"/>
+                <w:color w:val="000000" w:themeColor="text1"/>
                 <w:sz w:val="15"/>
                 <w:szCs w:val="18"/>
-                <w:highlight w:val="lightGray"/>
-              </w:rPr>
-            </w:pPr>
-            <w:r>
-              <w:rPr>
-                <w:rFonts w:cs="Helvetica"/>
-                <w:color w:val="FF0000"/>
+              </w:rPr>
+            </w:pPr>
+            <w:r>
+              <w:rPr>
+                <w:rFonts w:cs="Helvetica"/>
+                <w:color w:val="000000" w:themeColor="text1"/>
                 <w:sz w:val="15"/>
                 <w:szCs w:val="18"/>
-                <w:highlight w:val="lightGray"/>
               </w:rPr>
               <w:t>Byte enable for the AXILITE read or write transaction.</w:t>
             </w:r>
@@ -14302,12 +15044,16 @@
         <w:t>See UVVM VVC Framework Essential Mechanisms PDF, section 6, for additional information about transaction types and transaction info usage.</w:t>
       </w:r>
     </w:p>
+    <w:p/>
+    <w:p/>
+    <w:p/>
     <w:p>
       <w:pPr>
-        <w:pStyle w:val="Heading1"/>
+        <w:pStyle w:val="Overskrift1"/>
         <w:jc w:val="both"/>
       </w:pPr>
       <w:r>
+        <w:lastRenderedPageBreak/>
         <w:t>Scoreboard</w:t>
       </w:r>
     </w:p>
@@ -14329,8 +15075,7 @@
       </w:r>
       <w:r>
         <w:rPr>
-          <w:color w:val="FF0000"/>
-          <w:highlight w:val="lightGray"/>
+          <w:color w:val="000000" w:themeColor="text1"/>
         </w:rPr>
         <w:t xml:space="preserve">in supported method calls, i.e. </w:t>
       </w:r>
@@ -14338,8 +15083,7 @@
       <w:r>
         <w:rPr>
           <w:rFonts w:ascii="Consolas" w:hAnsi="Consolas" w:cs="Consolas"/>
-          <w:color w:val="FF0000"/>
-          <w:highlight w:val="lightGray"/>
+          <w:color w:val="000000" w:themeColor="text1"/>
         </w:rPr>
         <w:t>axilite_read</w:t>
       </w:r>
@@ -14347,23 +15091,15 @@
       <w:r>
         <w:rPr>
           <w:rFonts w:ascii="Consolas" w:hAnsi="Consolas" w:cs="Consolas"/>
-          <w:color w:val="FF0000"/>
-          <w:highlight w:val="lightGray"/>
+          <w:color w:val="000000" w:themeColor="text1"/>
         </w:rPr>
         <w:t>()</w:t>
       </w:r>
       <w:r>
         <w:rPr>
-          <w:color w:val="FF0000"/>
-          <w:highlight w:val="lightGray"/>
+          <w:color w:val="000000" w:themeColor="text1"/>
         </w:rPr>
-        <w:t>.</w:t>
-      </w:r>
-      <w:r>
-        <w:rPr>
-          <w:color w:val="FF0000"/>
-        </w:rPr>
-        <w:t xml:space="preserve"> </w:t>
+        <w:t xml:space="preserve">. </w:t>
       </w:r>
       <w:r>
         <w:t xml:space="preserve">Note that the data is only stored in the scoreboard and not accessible with the </w:t>
@@ -14372,25 +15108,184 @@
         <w:rPr>
           <w:rFonts w:ascii="Consolas" w:hAnsi="Consolas" w:cs="Consolas"/>
         </w:rPr>
-        <w:t>fetch_result()</w:t>
-      </w:r>
-      <w:r>
-        <w:t xml:space="preserve"> method when the </w:t>
-      </w:r>
+        <w:t>fetch_</w:t>
+      </w:r>
+      <w:proofErr w:type="gramStart"/>
       <w:r>
         <w:rPr>
           <w:rFonts w:ascii="Consolas" w:hAnsi="Consolas" w:cs="Consolas"/>
         </w:rPr>
-        <w:t xml:space="preserve">TO_SB </w:t>
-      </w:r>
-      <w:r>
-        <w:t xml:space="preserve">parameter is applied. </w:t>
+        <w:t>result(</w:t>
+      </w:r>
+      <w:proofErr w:type="gramEnd"/>
+      <w:r>
+        <w:rPr>
+          <w:rFonts w:ascii="Consolas" w:hAnsi="Consolas" w:cs="Consolas"/>
+        </w:rPr>
+        <w:t>)</w:t>
+      </w:r>
+      <w:r>
+        <w:t xml:space="preserve"> method when the </w:t>
+      </w:r>
+      <w:proofErr w:type="spellStart"/>
+      <w:r>
+        <w:rPr>
+          <w:rFonts w:ascii="Consolas" w:hAnsi="Consolas" w:cs="Consolas"/>
+        </w:rPr>
+        <w:t>TO_SB</w:t>
+      </w:r>
+      <w:proofErr w:type="spellEnd"/>
+      <w:r>
+        <w:rPr>
+          <w:rFonts w:ascii="Consolas" w:hAnsi="Consolas" w:cs="Consolas"/>
+        </w:rPr>
+        <w:t xml:space="preserve"> </w:t>
+      </w:r>
+      <w:r>
+        <w:t>parameter is applied.</w:t>
       </w:r>
     </w:p>
     <w:p>
       <w:pPr>
         <w:jc w:val="both"/>
       </w:pPr>
+    </w:p>
+    <w:p>
+      <w:pPr>
+        <w:jc w:val="both"/>
+      </w:pPr>
+      <w:r>
+        <w:t xml:space="preserve">The </w:t>
+      </w:r>
+      <w:proofErr w:type="spellStart"/>
+      <w:r>
+        <w:t>AXI</w:t>
+      </w:r>
+      <w:proofErr w:type="spellEnd"/>
+      <w:r>
+        <w:t xml:space="preserve"> Lite scoreboard is per default </w:t>
+      </w:r>
+      <w:proofErr w:type="gramStart"/>
+      <w:r>
+        <w:t>a 128 bits</w:t>
+      </w:r>
+      <w:proofErr w:type="gramEnd"/>
+      <w:r>
+        <w:t xml:space="preserve"> wide std logic vector. When sending expected data to the scoreboard, where the data width is smaller than the default scoreboard width, we recommend zero-padding the data with the </w:t>
+      </w:r>
+      <w:proofErr w:type="spellStart"/>
+      <w:r>
+        <w:t>pad_sb_</w:t>
+      </w:r>
+      <w:proofErr w:type="gramStart"/>
+      <w:r>
+        <w:t>slv</w:t>
+      </w:r>
+      <w:proofErr w:type="spellEnd"/>
+      <w:r>
+        <w:t>(</w:t>
+      </w:r>
+      <w:proofErr w:type="gramEnd"/>
+      <w:r>
+        <w:t xml:space="preserve">) function. E.g. </w:t>
+      </w:r>
+      <w:proofErr w:type="spellStart"/>
+      <w:r>
+        <w:rPr>
+          <w:rFonts w:ascii="Consolas" w:hAnsi="Consolas" w:cs="Consolas"/>
+        </w:rPr>
+        <w:t>AXILITE_SB.add_</w:t>
+      </w:r>
+      <w:proofErr w:type="gramStart"/>
+      <w:r>
+        <w:rPr>
+          <w:rFonts w:ascii="Consolas" w:hAnsi="Consolas" w:cs="Consolas"/>
+        </w:rPr>
+        <w:t>expected</w:t>
+      </w:r>
+      <w:proofErr w:type="spellEnd"/>
+      <w:r>
+        <w:rPr>
+          <w:rFonts w:ascii="Consolas" w:hAnsi="Consolas" w:cs="Consolas"/>
+        </w:rPr>
+        <w:t>(</w:t>
+      </w:r>
+      <w:proofErr w:type="gramEnd"/>
+      <w:r>
+        <w:rPr>
+          <w:rFonts w:ascii="Consolas" w:hAnsi="Consolas" w:cs="Consolas"/>
+        </w:rPr>
+        <w:t>&lt;</w:t>
+      </w:r>
+      <w:proofErr w:type="spellStart"/>
+      <w:r>
+        <w:rPr>
+          <w:rFonts w:ascii="Consolas" w:hAnsi="Consolas" w:cs="Consolas"/>
+        </w:rPr>
+        <w:t>AXI</w:t>
+      </w:r>
+      <w:proofErr w:type="spellEnd"/>
+      <w:r>
+        <w:rPr>
+          <w:rFonts w:ascii="Consolas" w:hAnsi="Consolas" w:cs="Consolas"/>
+        </w:rPr>
+        <w:t xml:space="preserve"> Lite </w:t>
+      </w:r>
+      <w:proofErr w:type="spellStart"/>
+      <w:r>
+        <w:rPr>
+          <w:rFonts w:ascii="Consolas" w:hAnsi="Consolas" w:cs="Consolas"/>
+        </w:rPr>
+        <w:t>VVC</w:t>
+      </w:r>
+      <w:proofErr w:type="spellEnd"/>
+      <w:r>
+        <w:rPr>
+          <w:rFonts w:ascii="Consolas" w:hAnsi="Consolas" w:cs="Consolas"/>
+        </w:rPr>
+        <w:t xml:space="preserve"> instance number&gt;, </w:t>
+      </w:r>
+      <w:proofErr w:type="spellStart"/>
+      <w:r>
+        <w:rPr>
+          <w:rFonts w:ascii="Consolas" w:hAnsi="Consolas" w:cs="Consolas"/>
+        </w:rPr>
+        <w:t>pad_sb_slv</w:t>
+      </w:r>
+      <w:proofErr w:type="spellEnd"/>
+      <w:r>
+        <w:rPr>
+          <w:rFonts w:ascii="Consolas" w:hAnsi="Consolas" w:cs="Consolas"/>
+        </w:rPr>
+        <w:t>(&lt;</w:t>
+      </w:r>
+      <w:proofErr w:type="spellStart"/>
+      <w:r>
+        <w:rPr>
+          <w:rFonts w:ascii="Consolas" w:hAnsi="Consolas" w:cs="Consolas"/>
+        </w:rPr>
+        <w:t>exp_data</w:t>
+      </w:r>
+      <w:proofErr w:type="spellEnd"/>
+      <w:r>
+        <w:rPr>
+          <w:rFonts w:ascii="Consolas" w:hAnsi="Consolas" w:cs="Consolas"/>
+        </w:rPr>
+        <w:t>&gt;));</w:t>
+      </w:r>
+    </w:p>
+    <w:p>
+      <w:pPr>
+        <w:jc w:val="both"/>
+      </w:pPr>
+    </w:p>
+    <w:p>
+      <w:pPr>
+        <w:jc w:val="both"/>
+        <w:rPr>
+          <w:color w:val="000000" w:themeColor="text1"/>
+        </w:rPr>
+      </w:pPr>
       <w:r>
         <w:t>See the Generic Scoreboard Quick Reference PDF in the Bitvis VIP Scoreboard document folder for a complete list of available commands and additional information.</w:t>
       </w:r>
@@ -14402,103 +15297,48 @@
       </w:r>
       <w:r>
         <w:rPr>
-          <w:color w:val="FF0000"/>
-          <w:highlight w:val="lightGray"/>
+          <w:color w:val="000000" w:themeColor="text1"/>
         </w:rPr>
         <w:t>AXI4-Lite</w:t>
       </w:r>
       <w:r>
+        <w:rPr>
+          <w:color w:val="000000" w:themeColor="text1"/>
+        </w:rPr>
         <w:t xml:space="preserve"> scoreboard is accessible from the testbench as a shared variable </w:t>
       </w:r>
       <w:r>
         <w:rPr>
           <w:rFonts w:ascii="Consolas" w:hAnsi="Consolas" w:cs="Consolas"/>
-          <w:color w:val="FF0000"/>
-          <w:highlight w:val="lightGray"/>
+          <w:color w:val="000000" w:themeColor="text1"/>
         </w:rPr>
-        <w:t>AXILITE</w:t>
-      </w:r>
+        <w:t>AXILITE_SB</w:t>
+      </w:r>
+      <w:r>
+        <w:rPr>
+          <w:color w:val="000000" w:themeColor="text1"/>
+        </w:rPr>
+        <w:t xml:space="preserve">, located in the </w:t>
+      </w:r>
+      <w:proofErr w:type="spellStart"/>
       <w:r>
         <w:rPr>
           <w:rFonts w:ascii="Consolas" w:hAnsi="Consolas" w:cs="Consolas"/>
-          <w:color w:val="FF0000"/>
-          <w:highlight w:val="lightGray"/>
-        </w:rPr>
-        <w:t>_SB</w:t>
-      </w:r>
-      <w:r>
-        <w:rPr>
-          <w:color w:val="FF0000"/>
-          <w:highlight w:val="lightGray"/>
-        </w:rPr>
-        <w:t xml:space="preserve">, located in the </w:t>
-      </w:r>
-      <w:proofErr w:type="spellStart"/>
-      <w:r>
-        <w:rPr>
-          <w:rFonts w:ascii="Consolas" w:hAnsi="Consolas" w:cs="Consolas"/>
-          <w:color w:val="FF0000"/>
-          <w:highlight w:val="lightGray"/>
+          <w:color w:val="000000" w:themeColor="text1"/>
         </w:rPr>
         <w:t>vvc_methods_pkg.vhd</w:t>
       </w:r>
       <w:proofErr w:type="spellEnd"/>
       <w:r>
         <w:rPr>
-          <w:highlight w:val="lightGray"/>
+          <w:color w:val="000000" w:themeColor="text1"/>
         </w:rPr>
-        <w:t>.</w:t>
-      </w:r>
-      <w:r>
-        <w:t xml:space="preserve"> </w:t>
-      </w:r>
-      <w:proofErr w:type="gramStart"/>
-      <w:r>
-        <w:t>All of</w:t>
-      </w:r>
-      <w:proofErr w:type="gramEnd"/>
-      <w:r>
-        <w:t xml:space="preserve"> the listed Generic Scoreboard commands are </w:t>
-      </w:r>
-      <w:r>
-        <w:rPr>
-          <w:color w:val="FF0000"/>
-          <w:highlight w:val="lightGray"/>
-        </w:rPr>
-        <w:t xml:space="preserve">available for the </w:t>
-      </w:r>
-      <w:r>
-        <w:rPr>
-          <w:color w:val="FF0000"/>
-          <w:highlight w:val="lightGray"/>
-        </w:rPr>
-        <w:t>AXI4-Lite VVC</w:t>
-      </w:r>
-      <w:r>
-        <w:rPr>
-          <w:color w:val="FF0000"/>
-          <w:highlight w:val="lightGray"/>
-        </w:rPr>
-        <w:t xml:space="preserve"> </w:t>
-      </w:r>
-      <w:r>
-        <w:rPr>
-          <w:color w:val="FF0000"/>
-          <w:highlight w:val="lightGray"/>
-        </w:rPr>
-        <w:t xml:space="preserve">using this </w:t>
-      </w:r>
-      <w:r>
-        <w:rPr>
-          <w:color w:val="FF0000"/>
-          <w:highlight w:val="lightGray"/>
-        </w:rPr>
-        <w:t>shared variable.</w:t>
+        <w:t>. All of the listed Generic Scoreboard commands are available for the AXI4-Lite VVC using this shared variable.</w:t>
       </w:r>
     </w:p>
     <w:p>
       <w:pPr>
-        <w:pStyle w:val="Heading1"/>
+        <w:pStyle w:val="Overskrift1"/>
         <w:rPr>
           <w:rFonts w:ascii="Helvetica" w:hAnsi="Helvetica" w:cs="Helvetica"/>
         </w:rPr>
@@ -14507,7 +15347,6 @@
         <w:rPr>
           <w:rFonts w:ascii="Helvetica" w:hAnsi="Helvetica" w:cs="Helvetica"/>
         </w:rPr>
-        <w:lastRenderedPageBreak/>
         <w:t>VVC Interface</w:t>
       </w:r>
     </w:p>
@@ -14601,7 +15440,21 @@
         <w:rPr>
           <w:rFonts w:ascii="Courier New" w:hAnsi="Courier New" w:cs="Courier New"/>
         </w:rPr>
-        <w:t>( C_ADDR_WIDTH   -1 downto 0)),</w:t>
+        <w:t xml:space="preserve">( </w:t>
+      </w:r>
+      <w:proofErr w:type="spellStart"/>
+      <w:r>
+        <w:rPr>
+          <w:rFonts w:ascii="Courier New" w:hAnsi="Courier New" w:cs="Courier New"/>
+        </w:rPr>
+        <w:t>C_ADDR_WIDTH</w:t>
+      </w:r>
+      <w:proofErr w:type="spellEnd"/>
+      <w:r>
+        <w:rPr>
+          <w:rFonts w:ascii="Courier New" w:hAnsi="Courier New" w:cs="Courier New"/>
+        </w:rPr>
+        <w:t xml:space="preserve">   -1 downto 0)),</w:t>
       </w:r>
     </w:p>
     <w:p>
@@ -14669,7 +15522,35 @@
         <w:rPr>
           <w:rFonts w:ascii="Courier New" w:hAnsi="Courier New" w:cs="Courier New"/>
         </w:rPr>
-        <w:t>(( C_DATA_WIDTH/8)-1 downto 0)),</w:t>
+        <w:t xml:space="preserve">(( </w:t>
+      </w:r>
+      <w:proofErr w:type="spellStart"/>
+      <w:r>
+        <w:rPr>
+          <w:rFonts w:ascii="Courier New" w:hAnsi="Courier New" w:cs="Courier New"/>
+        </w:rPr>
+        <w:t>C_DATA_WIDTH</w:t>
+      </w:r>
+      <w:proofErr w:type="spellEnd"/>
+      <w:r>
+        <w:rPr>
+          <w:rFonts w:ascii="Courier New" w:hAnsi="Courier New" w:cs="Courier New"/>
+        </w:rPr>
+        <w:t xml:space="preserve">/8)-1 </w:t>
+      </w:r>
+      <w:proofErr w:type="spellStart"/>
+      <w:r>
+        <w:rPr>
+          <w:rFonts w:ascii="Courier New" w:hAnsi="Courier New" w:cs="Courier New"/>
+        </w:rPr>
+        <w:t>downto</w:t>
+      </w:r>
+      <w:proofErr w:type="spellEnd"/>
+      <w:r>
+        <w:rPr>
+          <w:rFonts w:ascii="Courier New" w:hAnsi="Courier New" w:cs="Courier New"/>
+        </w:rPr>
+        <w:t xml:space="preserve"> 0)),</w:t>
       </w:r>
     </w:p>
     <w:p>
@@ -14696,7 +15577,35 @@
         <w:rPr>
           <w:rFonts w:ascii="Courier New" w:hAnsi="Courier New" w:cs="Courier New"/>
         </w:rPr>
-        <w:t xml:space="preserve"> ( araddr( C_ADDR_WIDTH   -1 downto 0)),</w:t>
+        <w:t xml:space="preserve"> ( </w:t>
+      </w:r>
+      <w:proofErr w:type="spellStart"/>
+      <w:r>
+        <w:rPr>
+          <w:rFonts w:ascii="Courier New" w:hAnsi="Courier New" w:cs="Courier New"/>
+        </w:rPr>
+        <w:t>araddr</w:t>
+      </w:r>
+      <w:proofErr w:type="spellEnd"/>
+      <w:r>
+        <w:rPr>
+          <w:rFonts w:ascii="Courier New" w:hAnsi="Courier New" w:cs="Courier New"/>
+        </w:rPr>
+        <w:t xml:space="preserve">( </w:t>
+      </w:r>
+      <w:proofErr w:type="spellStart"/>
+      <w:r>
+        <w:rPr>
+          <w:rFonts w:ascii="Courier New" w:hAnsi="Courier New" w:cs="Courier New"/>
+        </w:rPr>
+        <w:t>C_ADDR_WIDTH</w:t>
+      </w:r>
+      <w:proofErr w:type="spellEnd"/>
+      <w:r>
+        <w:rPr>
+          <w:rFonts w:ascii="Courier New" w:hAnsi="Courier New" w:cs="Courier New"/>
+        </w:rPr>
+        <w:t xml:space="preserve">   -1 downto 0)),</w:t>
       </w:r>
     </w:p>
     <w:p>
@@ -14742,7 +15651,7 @@
     </w:p>
     <w:p>
       <w:pPr>
-        <w:pStyle w:val="Heading1"/>
+        <w:pStyle w:val="Overskrift1"/>
         <w:rPr>
           <w:rFonts w:ascii="Helvetica" w:hAnsi="Helvetica" w:cs="Helvetica"/>
         </w:rPr>
@@ -14818,7 +15727,7 @@
     <w:p/>
     <w:p>
       <w:pPr>
-        <w:pStyle w:val="Heading1"/>
+        <w:pStyle w:val="Overskrift1"/>
         <w:rPr>
           <w:rFonts w:ascii="Helvetica" w:hAnsi="Helvetica" w:cs="Helvetica"/>
         </w:rPr>
@@ -14865,7 +15774,7 @@
     </w:p>
     <w:p>
       <w:pPr>
-        <w:pStyle w:val="ListParagraph"/>
+        <w:pStyle w:val="Listeavsnitt"/>
         <w:numPr>
           <w:ilvl w:val="0"/>
           <w:numId w:val="40"/>
@@ -14875,14 +15784,30 @@
           <w:i/>
         </w:rPr>
       </w:pPr>
+      <w:proofErr w:type="spellStart"/>
       <w:r>
         <w:rPr>
           <w:b/>
           <w:i/>
         </w:rPr>
-        <w:t>UVVM Utility Library (UVVM-</w:t>
+        <w:t>UVVM</w:t>
+      </w:r>
+      <w:proofErr w:type="spellEnd"/>
+      <w:r>
+        <w:rPr>
+          <w:b/>
+          <w:i/>
+        </w:rPr>
+        <w:t xml:space="preserve"> Utility Library (</w:t>
       </w:r>
       <w:proofErr w:type="spellStart"/>
+      <w:r>
+        <w:rPr>
+          <w:b/>
+          <w:i/>
+        </w:rPr>
+        <w:t>UVVM-</w:t>
+      </w:r>
       <w:r>
         <w:rPr>
           <w:b/>
@@ -14924,7 +15849,7 @@
           <w:b/>
           <w:i/>
         </w:rPr>
-        <w:t>1</w:t>
+        <w:t>3</w:t>
       </w:r>
       <w:r>
         <w:rPr>
@@ -14936,7 +15861,7 @@
     </w:p>
     <w:p>
       <w:pPr>
-        <w:pStyle w:val="ListParagraph"/>
+        <w:pStyle w:val="Listeavsnitt"/>
         <w:numPr>
           <w:ilvl w:val="0"/>
           <w:numId w:val="40"/>
@@ -14951,7 +15876,23 @@
           <w:b/>
           <w:i/>
         </w:rPr>
-        <w:t>UVVM VVC Framework</w:t>
+        <w:t xml:space="preserve">UVVM </w:t>
+      </w:r>
+      <w:proofErr w:type="spellStart"/>
+      <w:r>
+        <w:rPr>
+          <w:b/>
+          <w:i/>
+        </w:rPr>
+        <w:t>VVC</w:t>
+      </w:r>
+      <w:proofErr w:type="spellEnd"/>
+      <w:r>
+        <w:rPr>
+          <w:b/>
+          <w:i/>
+        </w:rPr>
+        <w:t xml:space="preserve"> Framework</w:t>
       </w:r>
       <w:r>
         <w:rPr>
@@ -14965,7 +15906,7 @@
           <w:b/>
           <w:i/>
         </w:rPr>
-        <w:t>7</w:t>
+        <w:t>8</w:t>
       </w:r>
       <w:r>
         <w:rPr>
@@ -14979,7 +15920,7 @@
           <w:b/>
           <w:i/>
         </w:rPr>
-        <w:t>1</w:t>
+        <w:t>0</w:t>
       </w:r>
       <w:r>
         <w:rPr>
@@ -14991,7 +15932,7 @@
     </w:p>
     <w:p>
       <w:pPr>
-        <w:pStyle w:val="ListParagraph"/>
+        <w:pStyle w:val="Listeavsnitt"/>
         <w:numPr>
           <w:ilvl w:val="0"/>
           <w:numId w:val="40"/>
@@ -15011,7 +15952,7 @@
     </w:p>
     <w:p>
       <w:pPr>
-        <w:pStyle w:val="ListParagraph"/>
+        <w:pStyle w:val="Listeavsnitt"/>
         <w:numPr>
           <w:ilvl w:val="0"/>
           <w:numId w:val="40"/>
@@ -15033,8 +15974,13 @@
       <w:r>
         <w:t xml:space="preserve">AXI4-Lite </w:t>
       </w:r>
-      <w:r>
-        <w:t>VVC,</w:t>
+      <w:proofErr w:type="spellStart"/>
+      <w:r>
+        <w:t>VVC</w:t>
+      </w:r>
+      <w:proofErr w:type="spellEnd"/>
+      <w:r>
+        <w:t>,</w:t>
       </w:r>
       <w:r>
         <w:t xml:space="preserve"> assure that </w:t>
@@ -16202,7 +17148,7 @@
     </w:p>
     <w:p>
       <w:pPr>
-        <w:pStyle w:val="Heading1"/>
+        <w:pStyle w:val="Overskrift1"/>
         <w:rPr>
           <w:rFonts w:ascii="Helvetica" w:hAnsi="Helvetica" w:cs="Helvetica"/>
         </w:rPr>
@@ -16232,20 +17178,13 @@
       <w:r>
         <w:t xml:space="preserve">ee </w:t>
       </w:r>
+      <w:proofErr w:type="spellStart"/>
       <w:r>
         <w:rPr>
           <w:b/>
           <w:i/>
         </w:rPr>
-        <w:t>UVVM-</w:t>
-      </w:r>
-      <w:proofErr w:type="spellStart"/>
-      <w:r>
-        <w:rPr>
-          <w:b/>
-          <w:i/>
-        </w:rPr>
-        <w:t>Util</w:t>
+        <w:t>UVVM-Util</w:t>
       </w:r>
       <w:proofErr w:type="spellEnd"/>
       <w:r>
@@ -16283,7 +17222,7 @@
       <w:hyperlink r:id="rId10" w:history="1">
         <w:r>
           <w:rPr>
-            <w:rStyle w:val="Hyperlink"/>
+            <w:rStyle w:val="Hyperkobling"/>
           </w:rPr>
           <w:t>support@bitvis.no</w:t>
         </w:r>
@@ -16710,34 +17649,34 @@
 <w:ftr xmlns:wpc="http://schemas.microsoft.com/office/word/2010/wordprocessingCanvas" xmlns:cx="http://schemas.microsoft.com/office/drawing/2014/chartex" xmlns:cx1="http://schemas.microsoft.com/office/drawing/2015/9/8/chartex" xmlns:cx2="http://schemas.microsoft.com/office/drawing/2015/10/21/chartex" xmlns:cx3="http://schemas.microsoft.com/office/drawing/2016/5/9/chartex" xmlns:cx4="http://schemas.microsoft.com/office/drawing/2016/5/10/chartex" xmlns:cx5="http://schemas.microsoft.com/office/drawing/2016/5/11/chartex" xmlns:cx6="http://schemas.microsoft.com/office/drawing/2016/5/12/chartex" xmlns:cx7="http://schemas.microsoft.com/office/drawing/2016/5/13/chartex" xmlns:cx8="http://schemas.microsoft.com/office/drawing/2016/5/14/chartex" xmlns:mc="http://schemas.openxmlformats.org/markup-compatibility/2006" xmlns:aink="http://schemas.microsoft.com/office/drawing/2016/ink" xmlns:am3d="http://schemas.microsoft.com/office/drawing/2017/model3d" xmlns:o="urn:schemas-microsoft-com:office:office" xmlns:r="http://schemas.openxmlformats.org/officeDocument/2006/relationships" xmlns:m="http://schemas.openxmlformats.org/officeDocument/2006/math" xmlns:v="urn:schemas-microsoft-com:vml" xmlns:wp14="http://schemas.microsoft.com/office/word/2010/wordprocessingDrawing" xmlns:wp="http://schemas.openxmlformats.org/drawingml/2006/wordprocessingDrawing" xmlns:w10="urn:schemas-microsoft-com:office:word" xmlns:w="http://schemas.openxmlformats.org/wordprocessingml/2006/main" xmlns:w14="http://schemas.microsoft.com/office/word/2010/wordml" xmlns:w15="http://schemas.microsoft.com/office/word/2012/wordml" xmlns:w16cid="http://schemas.microsoft.com/office/word/2016/wordml/cid" xmlns:w16se="http://schemas.microsoft.com/office/word/2015/wordml/symex" xmlns:wpg="http://schemas.microsoft.com/office/word/2010/wordprocessingGroup" xmlns:wpi="http://schemas.microsoft.com/office/word/2010/wordprocessingInk" xmlns:wne="http://schemas.microsoft.com/office/word/2006/wordml" xmlns:wps="http://schemas.microsoft.com/office/word/2010/wordprocessingShape" mc:Ignorable="w14 w15 w16se w16cid wp14">
   <w:p>
     <w:pPr>
-      <w:pStyle w:val="Footer"/>
+      <w:pStyle w:val="Bunntekst"/>
       <w:framePr w:wrap="none" w:vAnchor="text" w:hAnchor="margin" w:xAlign="right" w:y="1"/>
       <w:rPr>
-        <w:rStyle w:val="PageNumber"/>
+        <w:rStyle w:val="Sidetall"/>
       </w:rPr>
     </w:pPr>
     <w:r>
       <w:rPr>
-        <w:rStyle w:val="PageNumber"/>
+        <w:rStyle w:val="Sidetall"/>
       </w:rPr>
       <w:fldChar w:fldCharType="begin"/>
     </w:r>
     <w:r>
       <w:rPr>
-        <w:rStyle w:val="PageNumber"/>
+        <w:rStyle w:val="Sidetall"/>
       </w:rPr>
       <w:instrText xml:space="preserve">PAGE  </w:instrText>
     </w:r>
     <w:r>
       <w:rPr>
-        <w:rStyle w:val="PageNumber"/>
+        <w:rStyle w:val="Sidetall"/>
       </w:rPr>
       <w:fldChar w:fldCharType="end"/>
     </w:r>
   </w:p>
   <w:p>
     <w:pPr>
-      <w:pStyle w:val="Footer"/>
+      <w:pStyle w:val="Bunntekst"/>
       <w:ind w:right="360"/>
     </w:pPr>
   </w:p>
@@ -16748,10 +17687,10 @@
 <w:ftr xmlns:wpc="http://schemas.microsoft.com/office/word/2010/wordprocessingCanvas" xmlns:cx="http://schemas.microsoft.com/office/drawing/2014/chartex" xmlns:cx1="http://schemas.microsoft.com/office/drawing/2015/9/8/chartex" xmlns:cx2="http://schemas.microsoft.com/office/drawing/2015/10/21/chartex" xmlns:cx3="http://schemas.microsoft.com/office/drawing/2016/5/9/chartex" xmlns:cx4="http://schemas.microsoft.com/office/drawing/2016/5/10/chartex" xmlns:cx5="http://schemas.microsoft.com/office/drawing/2016/5/11/chartex" xmlns:cx6="http://schemas.microsoft.com/office/drawing/2016/5/12/chartex" xmlns:cx7="http://schemas.microsoft.com/office/drawing/2016/5/13/chartex" xmlns:cx8="http://schemas.microsoft.com/office/drawing/2016/5/14/chartex" xmlns:mc="http://schemas.openxmlformats.org/markup-compatibility/2006" xmlns:aink="http://schemas.microsoft.com/office/drawing/2016/ink" xmlns:am3d="http://schemas.microsoft.com/office/drawing/2017/model3d" xmlns:o="urn:schemas-microsoft-com:office:office" xmlns:r="http://schemas.openxmlformats.org/officeDocument/2006/relationships" xmlns:m="http://schemas.openxmlformats.org/officeDocument/2006/math" xmlns:v="urn:schemas-microsoft-com:vml" xmlns:wp14="http://schemas.microsoft.com/office/word/2010/wordprocessingDrawing" xmlns:wp="http://schemas.openxmlformats.org/drawingml/2006/wordprocessingDrawing" xmlns:w10="urn:schemas-microsoft-com:office:word" xmlns:w="http://schemas.openxmlformats.org/wordprocessingml/2006/main" xmlns:w14="http://schemas.microsoft.com/office/word/2010/wordml" xmlns:w15="http://schemas.microsoft.com/office/word/2012/wordml" xmlns:w16cid="http://schemas.microsoft.com/office/word/2016/wordml/cid" xmlns:w16se="http://schemas.microsoft.com/office/word/2015/wordml/symex" xmlns:wpg="http://schemas.microsoft.com/office/word/2010/wordprocessingGroup" xmlns:wpi="http://schemas.microsoft.com/office/word/2010/wordprocessingInk" xmlns:wne="http://schemas.microsoft.com/office/word/2006/wordml" xmlns:wps="http://schemas.microsoft.com/office/word/2010/wordprocessingShape" mc:Ignorable="w14 w15 w16se w16cid wp14">
   <w:p>
     <w:pPr>
-      <w:pStyle w:val="Footer"/>
+      <w:pStyle w:val="Bunntekst"/>
       <w:framePr w:wrap="none" w:vAnchor="text" w:hAnchor="margin" w:xAlign="right" w:y="1"/>
       <w:rPr>
-        <w:rStyle w:val="PageNumber"/>
+        <w:rStyle w:val="Sidetall"/>
         <w:rFonts w:ascii="Helvetica" w:hAnsi="Helvetica" w:cs="Helvetica"/>
         <w:color w:val="1381C4"/>
         <w:sz w:val="14"/>
@@ -16759,7 +17698,7 @@
     </w:pPr>
     <w:r>
       <w:rPr>
-        <w:rStyle w:val="PageNumber"/>
+        <w:rStyle w:val="Sidetall"/>
         <w:rFonts w:ascii="Helvetica" w:hAnsi="Helvetica" w:cs="Helvetica"/>
         <w:color w:val="1381C4"/>
         <w:sz w:val="14"/>
@@ -16768,7 +17707,7 @@
     </w:r>
     <w:r>
       <w:rPr>
-        <w:rStyle w:val="PageNumber"/>
+        <w:rStyle w:val="Sidetall"/>
         <w:rFonts w:ascii="Helvetica" w:hAnsi="Helvetica" w:cs="Helvetica"/>
         <w:color w:val="1381C4"/>
         <w:sz w:val="14"/>
@@ -16777,7 +17716,7 @@
     </w:r>
     <w:r>
       <w:rPr>
-        <w:rStyle w:val="PageNumber"/>
+        <w:rStyle w:val="Sidetall"/>
         <w:rFonts w:ascii="Helvetica" w:hAnsi="Helvetica" w:cs="Helvetica"/>
         <w:color w:val="1381C4"/>
         <w:sz w:val="14"/>
@@ -16786,7 +17725,7 @@
     </w:r>
     <w:r>
       <w:rPr>
-        <w:rStyle w:val="PageNumber"/>
+        <w:rStyle w:val="Sidetall"/>
         <w:rFonts w:ascii="Helvetica" w:hAnsi="Helvetica" w:cs="Helvetica"/>
         <w:color w:val="1381C4"/>
         <w:sz w:val="14"/>
@@ -16795,7 +17734,7 @@
     </w:r>
     <w:r>
       <w:rPr>
-        <w:rStyle w:val="PageNumber"/>
+        <w:rStyle w:val="Sidetall"/>
         <w:rFonts w:ascii="Helvetica" w:hAnsi="Helvetica" w:cs="Helvetica"/>
         <w:color w:val="1381C4"/>
         <w:sz w:val="14"/>
@@ -16804,7 +17743,7 @@
     </w:r>
     <w:r>
       <w:rPr>
-        <w:rStyle w:val="PageNumber"/>
+        <w:rStyle w:val="Sidetall"/>
         <w:rFonts w:ascii="Helvetica" w:hAnsi="Helvetica" w:cs="Helvetica"/>
         <w:color w:val="1381C4"/>
         <w:sz w:val="14"/>
@@ -16813,7 +17752,7 @@
     </w:r>
     <w:r>
       <w:rPr>
-        <w:rStyle w:val="PageNumber"/>
+        <w:rStyle w:val="Sidetall"/>
         <w:rFonts w:ascii="Helvetica" w:hAnsi="Helvetica" w:cs="Helvetica"/>
         <w:color w:val="1381C4"/>
         <w:sz w:val="14"/>
@@ -16822,7 +17761,7 @@
     </w:r>
     <w:r>
       <w:rPr>
-        <w:rStyle w:val="PageNumber"/>
+        <w:rStyle w:val="Sidetall"/>
         <w:rFonts w:ascii="Helvetica" w:hAnsi="Helvetica" w:cs="Helvetica"/>
         <w:color w:val="1381C4"/>
         <w:sz w:val="14"/>
@@ -16831,7 +17770,7 @@
     </w:r>
     <w:r>
       <w:rPr>
-        <w:rStyle w:val="PageNumber"/>
+        <w:rStyle w:val="Sidetall"/>
         <w:rFonts w:ascii="Helvetica" w:hAnsi="Helvetica" w:cs="Helvetica"/>
         <w:color w:val="1381C4"/>
         <w:sz w:val="14"/>
@@ -16840,7 +17779,7 @@
     </w:r>
     <w:r>
       <w:rPr>
-        <w:rStyle w:val="PageNumber"/>
+        <w:rStyle w:val="Sidetall"/>
         <w:rFonts w:ascii="Helvetica" w:hAnsi="Helvetica" w:cs="Helvetica"/>
         <w:color w:val="1381C4"/>
         <w:sz w:val="14"/>
@@ -16849,7 +17788,7 @@
     </w:r>
     <w:r>
       <w:rPr>
-        <w:rStyle w:val="PageNumber"/>
+        <w:rStyle w:val="Sidetall"/>
         <w:rFonts w:ascii="Helvetica" w:hAnsi="Helvetica" w:cs="Helvetica"/>
         <w:color w:val="1381C4"/>
         <w:sz w:val="14"/>
@@ -16858,7 +17797,7 @@
     </w:r>
     <w:r>
       <w:rPr>
-        <w:rStyle w:val="PageNumber"/>
+        <w:rStyle w:val="Sidetall"/>
         <w:rFonts w:ascii="Helvetica" w:hAnsi="Helvetica" w:cs="Helvetica"/>
         <w:color w:val="1381C4"/>
         <w:sz w:val="14"/>
@@ -16894,7 +17833,7 @@
         </w:tcPr>
         <w:p>
           <w:pPr>
-            <w:pStyle w:val="Footer"/>
+            <w:pStyle w:val="Bunntekst"/>
             <w:tabs>
               <w:tab w:val="clear" w:pos="4153"/>
               <w:tab w:val="clear" w:pos="8306"/>
@@ -16946,7 +17885,7 @@
         </w:tcPr>
         <w:p>
           <w:pPr>
-            <w:pStyle w:val="Footer"/>
+            <w:pStyle w:val="Bunntekst"/>
             <w:tabs>
               <w:tab w:val="clear" w:pos="4153"/>
               <w:tab w:val="clear" w:pos="8306"/>
@@ -16997,7 +17936,7 @@
               <w:sz w:val="14"/>
               <w:lang w:val="sq-AL"/>
             </w:rPr>
-            <w:t>5</w:t>
+            <w:t>6</w:t>
           </w:r>
           <w:r>
             <w:rPr>
@@ -17063,7 +18002,7 @@
               <w:sz w:val="14"/>
               <w:lang w:val="en-US"/>
             </w:rPr>
-            <w:t>2020-03-23</w:t>
+            <w:t>2020-03-29</w:t>
           </w:r>
           <w:r>
             <w:rPr>
@@ -17083,7 +18022,7 @@
         </w:tcPr>
         <w:p>
           <w:pPr>
-            <w:pStyle w:val="Footer"/>
+            <w:pStyle w:val="Bunntekst"/>
             <w:tabs>
               <w:tab w:val="clear" w:pos="4153"/>
               <w:tab w:val="clear" w:pos="8306"/>
@@ -17099,7 +18038,7 @@
           <w:hyperlink r:id="rId1" w:history="1">
             <w:r>
               <w:rPr>
-                <w:rStyle w:val="Hyperlink"/>
+                <w:rStyle w:val="Hyperkobling"/>
                 <w:rFonts w:ascii="Helvetica" w:hAnsi="Helvetica" w:cs="Arial"/>
                 <w:color w:val="1381C4"/>
                 <w:sz w:val="14"/>
@@ -17129,7 +18068,7 @@
           </w:r>
           <w:r>
             <w:rPr>
-              <w:rStyle w:val="Hyperlink"/>
+              <w:rStyle w:val="Hyperkobling"/>
               <w:rFonts w:ascii="Helvetica" w:hAnsi="Helvetica" w:cs="Arial"/>
               <w:color w:val="1381C4"/>
               <w:sz w:val="14"/>
@@ -17146,7 +18085,7 @@
         </w:tcPr>
         <w:p>
           <w:pPr>
-            <w:pStyle w:val="Footer"/>
+            <w:pStyle w:val="Bunntekst"/>
             <w:tabs>
               <w:tab w:val="clear" w:pos="4153"/>
               <w:tab w:val="clear" w:pos="8306"/>
@@ -17166,7 +18105,7 @@
   </w:tbl>
   <w:p>
     <w:pPr>
-      <w:pStyle w:val="Footer"/>
+      <w:pStyle w:val="Bunntekst"/>
       <w:rPr>
         <w:lang w:val="sq-AL"/>
       </w:rPr>
@@ -17254,6 +18193,7 @@
                               <w:szCs w:val="32"/>
                             </w:rPr>
                           </w:pPr>
+                          <w:proofErr w:type="spellStart"/>
                           <w:r>
                             <w:rPr>
                               <w:rFonts w:ascii="Helvetica Light" w:hAnsi="Helvetica Light" w:cs="Helvetica"/>
@@ -17261,7 +18201,17 @@
                               <w:szCs w:val="32"/>
                               <w:lang w:val="nb-NO" w:eastAsia="nb-NO"/>
                             </w:rPr>
-                            <w:t xml:space="preserve">VHDL 2008 </w:t>
+                            <w:t>VHDL</w:t>
+                          </w:r>
+                          <w:proofErr w:type="spellEnd"/>
+                          <w:r>
+                            <w:rPr>
+                              <w:rFonts w:ascii="Helvetica Light" w:hAnsi="Helvetica Light" w:cs="Helvetica"/>
+                              <w:color w:val="000000" w:themeColor="text1"/>
+                              <w:szCs w:val="32"/>
+                              <w:lang w:val="nb-NO" w:eastAsia="nb-NO"/>
+                            </w:rPr>
+                            <w:t xml:space="preserve"> 2008 </w:t>
                           </w:r>
                           <w:proofErr w:type="spellStart"/>
                           <w:r>
@@ -17402,7 +18352,7 @@
   </w:p>
   <w:p>
     <w:pPr>
-      <w:pStyle w:val="Footer"/>
+      <w:pStyle w:val="Bunntekst"/>
     </w:pPr>
   </w:p>
 </w:ftr>
@@ -17451,7 +18401,7 @@
 <w:hdr xmlns:wpc="http://schemas.microsoft.com/office/word/2010/wordprocessingCanvas" xmlns:cx="http://schemas.microsoft.com/office/drawing/2014/chartex" xmlns:cx1="http://schemas.microsoft.com/office/drawing/2015/9/8/chartex" xmlns:cx2="http://schemas.microsoft.com/office/drawing/2015/10/21/chartex" xmlns:cx3="http://schemas.microsoft.com/office/drawing/2016/5/9/chartex" xmlns:cx4="http://schemas.microsoft.com/office/drawing/2016/5/10/chartex" xmlns:cx5="http://schemas.microsoft.com/office/drawing/2016/5/11/chartex" xmlns:cx6="http://schemas.microsoft.com/office/drawing/2016/5/12/chartex" xmlns:cx7="http://schemas.microsoft.com/office/drawing/2016/5/13/chartex" xmlns:cx8="http://schemas.microsoft.com/office/drawing/2016/5/14/chartex" xmlns:mc="http://schemas.openxmlformats.org/markup-compatibility/2006" xmlns:aink="http://schemas.microsoft.com/office/drawing/2016/ink" xmlns:am3d="http://schemas.microsoft.com/office/drawing/2017/model3d" xmlns:o="urn:schemas-microsoft-com:office:office" xmlns:r="http://schemas.openxmlformats.org/officeDocument/2006/relationships" xmlns:m="http://schemas.openxmlformats.org/officeDocument/2006/math" xmlns:v="urn:schemas-microsoft-com:vml" xmlns:wp14="http://schemas.microsoft.com/office/word/2010/wordprocessingDrawing" xmlns:wp="http://schemas.openxmlformats.org/drawingml/2006/wordprocessingDrawing" xmlns:w10="urn:schemas-microsoft-com:office:word" xmlns:w="http://schemas.openxmlformats.org/wordprocessingml/2006/main" xmlns:w14="http://schemas.microsoft.com/office/word/2010/wordml" xmlns:w15="http://schemas.microsoft.com/office/word/2012/wordml" xmlns:w16cid="http://schemas.microsoft.com/office/word/2016/wordml/cid" xmlns:w16se="http://schemas.microsoft.com/office/word/2015/wordml/symex" xmlns:wpg="http://schemas.microsoft.com/office/word/2010/wordprocessingGroup" xmlns:wpi="http://schemas.microsoft.com/office/word/2010/wordprocessingInk" xmlns:wne="http://schemas.microsoft.com/office/word/2006/wordml" xmlns:wps="http://schemas.microsoft.com/office/word/2010/wordprocessingShape" mc:Ignorable="w14 w15 w16se w16cid wp14">
   <w:p>
     <w:pPr>
-      <w:pStyle w:val="Header"/>
+      <w:pStyle w:val="Topptekst"/>
       <w:jc w:val="right"/>
     </w:pPr>
     <w:r>
@@ -17518,7 +18468,7 @@
 <w:hdr xmlns:wpc="http://schemas.microsoft.com/office/word/2010/wordprocessingCanvas" xmlns:cx="http://schemas.microsoft.com/office/drawing/2014/chartex" xmlns:cx1="http://schemas.microsoft.com/office/drawing/2015/9/8/chartex" xmlns:cx2="http://schemas.microsoft.com/office/drawing/2015/10/21/chartex" xmlns:cx3="http://schemas.microsoft.com/office/drawing/2016/5/9/chartex" xmlns:cx4="http://schemas.microsoft.com/office/drawing/2016/5/10/chartex" xmlns:cx5="http://schemas.microsoft.com/office/drawing/2016/5/11/chartex" xmlns:cx6="http://schemas.microsoft.com/office/drawing/2016/5/12/chartex" xmlns:cx7="http://schemas.microsoft.com/office/drawing/2016/5/13/chartex" xmlns:cx8="http://schemas.microsoft.com/office/drawing/2016/5/14/chartex" xmlns:mc="http://schemas.openxmlformats.org/markup-compatibility/2006" xmlns:aink="http://schemas.microsoft.com/office/drawing/2016/ink" xmlns:am3d="http://schemas.microsoft.com/office/drawing/2017/model3d" xmlns:o="urn:schemas-microsoft-com:office:office" xmlns:r="http://schemas.openxmlformats.org/officeDocument/2006/relationships" xmlns:m="http://schemas.openxmlformats.org/officeDocument/2006/math" xmlns:v="urn:schemas-microsoft-com:vml" xmlns:wp14="http://schemas.microsoft.com/office/word/2010/wordprocessingDrawing" xmlns:wp="http://schemas.openxmlformats.org/drawingml/2006/wordprocessingDrawing" xmlns:w10="urn:schemas-microsoft-com:office:word" xmlns:w="http://schemas.openxmlformats.org/wordprocessingml/2006/main" xmlns:w14="http://schemas.microsoft.com/office/word/2010/wordml" xmlns:w15="http://schemas.microsoft.com/office/word/2012/wordml" xmlns:w16cid="http://schemas.microsoft.com/office/word/2016/wordml/cid" xmlns:w16se="http://schemas.microsoft.com/office/word/2015/wordml/symex" xmlns:wpg="http://schemas.microsoft.com/office/word/2010/wordprocessingGroup" xmlns:wpi="http://schemas.microsoft.com/office/word/2010/wordprocessingInk" xmlns:wne="http://schemas.microsoft.com/office/word/2006/wordml" xmlns:wps="http://schemas.microsoft.com/office/word/2010/wordprocessingShape" mc:Ignorable="w14 w15 w16se w16cid wp14">
   <w:p>
     <w:pPr>
-      <w:pStyle w:val="Header"/>
+      <w:pStyle w:val="Topptekst"/>
       <w:jc w:val="right"/>
     </w:pPr>
     <w:r>
@@ -17591,7 +18541,7 @@
     <w:lvl w:ilvl="0">
       <w:start w:val="1"/>
       <w:numFmt w:val="decimal"/>
-      <w:pStyle w:val="ListNumber"/>
+      <w:pStyle w:val="Nummerertliste"/>
       <w:lvlText w:val="%1."/>
       <w:lvlJc w:val="left"/>
       <w:pPr>
@@ -21642,7 +22592,7 @@
     <w:lvl w:ilvl="0">
       <w:start w:val="1"/>
       <w:numFmt w:val="decimal"/>
-      <w:pStyle w:val="Heading1"/>
+      <w:pStyle w:val="Overskrift1"/>
       <w:lvlText w:val="%1"/>
       <w:lvlJc w:val="left"/>
       <w:pPr>
@@ -21655,7 +22605,7 @@
     <w:lvl w:ilvl="1">
       <w:start w:val="1"/>
       <w:numFmt w:val="decimal"/>
-      <w:pStyle w:val="Heading2"/>
+      <w:pStyle w:val="Overskrift2"/>
       <w:lvlText w:val="%1.%2"/>
       <w:lvlJc w:val="left"/>
       <w:pPr>
@@ -21668,7 +22618,7 @@
     <w:lvl w:ilvl="2">
       <w:start w:val="1"/>
       <w:numFmt w:val="decimal"/>
-      <w:pStyle w:val="Heading3"/>
+      <w:pStyle w:val="Overskrift3"/>
       <w:lvlText w:val="%1.%2.%3"/>
       <w:lvlJc w:val="left"/>
       <w:pPr>
@@ -21681,7 +22631,7 @@
     <w:lvl w:ilvl="3">
       <w:start w:val="1"/>
       <w:numFmt w:val="decimal"/>
-      <w:pStyle w:val="Heading4"/>
+      <w:pStyle w:val="Overskrift4"/>
       <w:lvlText w:val="%1.%2.%3.%4"/>
       <w:lvlJc w:val="left"/>
       <w:pPr>
@@ -21694,7 +22644,7 @@
     <w:lvl w:ilvl="4">
       <w:start w:val="1"/>
       <w:numFmt w:val="decimal"/>
-      <w:pStyle w:val="Heading5"/>
+      <w:pStyle w:val="Overskrift5"/>
       <w:lvlText w:val="%1.%2.%3.%4.%5"/>
       <w:lvlJc w:val="left"/>
       <w:pPr>
@@ -21707,7 +22657,7 @@
     <w:lvl w:ilvl="5">
       <w:start w:val="1"/>
       <w:numFmt w:val="decimal"/>
-      <w:pStyle w:val="Heading6"/>
+      <w:pStyle w:val="Overskrift6"/>
       <w:lvlText w:val="%1.%2.%3.%4.%5.%6"/>
       <w:lvlJc w:val="left"/>
       <w:pPr>
@@ -21720,7 +22670,7 @@
     <w:lvl w:ilvl="6">
       <w:start w:val="1"/>
       <w:numFmt w:val="decimal"/>
-      <w:pStyle w:val="Heading7"/>
+      <w:pStyle w:val="Overskrift7"/>
       <w:lvlText w:val="%1.%2.%3.%4.%5.%6.%7"/>
       <w:lvlJc w:val="left"/>
       <w:pPr>
@@ -21733,7 +22683,7 @@
     <w:lvl w:ilvl="7">
       <w:start w:val="1"/>
       <w:numFmt w:val="decimal"/>
-      <w:pStyle w:val="Heading8"/>
+      <w:pStyle w:val="Overskrift8"/>
       <w:lvlText w:val="%1.%2.%3.%4.%5.%6.%7.%8"/>
       <w:lvlJc w:val="left"/>
       <w:pPr>
@@ -21746,7 +22696,7 @@
     <w:lvl w:ilvl="8">
       <w:start w:val="1"/>
       <w:numFmt w:val="decimal"/>
-      <w:pStyle w:val="Heading9"/>
+      <w:pStyle w:val="Overskrift9"/>
       <w:lvlText w:val="%1.%2.%3.%4.%5.%6.%7.%8.%9"/>
       <w:lvlJc w:val="left"/>
       <w:pPr>
@@ -22717,11 +23667,11 @@
       <w:lang w:val="en-GB" w:eastAsia="en-US"/>
     </w:rPr>
   </w:style>
-  <w:style w:type="paragraph" w:styleId="Heading1">
+  <w:style w:type="paragraph" w:styleId="Overskrift1">
     <w:name w:val="heading 1"/>
     <w:basedOn w:val="Normal"/>
     <w:next w:val="Normal"/>
-    <w:link w:val="Heading1Char"/>
+    <w:link w:val="Overskrift1Tegn"/>
     <w:qFormat/>
     <w:rsid w:val="00017510"/>
     <w:pPr>
@@ -22738,7 +23688,7 @@
       <w:sz w:val="24"/>
     </w:rPr>
   </w:style>
-  <w:style w:type="paragraph" w:styleId="Heading2">
+  <w:style w:type="paragraph" w:styleId="Overskrift2">
     <w:name w:val="heading 2"/>
     <w:basedOn w:val="Normal"/>
     <w:next w:val="Normal"/>
@@ -22759,7 +23709,7 @@
       <w:sz w:val="22"/>
     </w:rPr>
   </w:style>
-  <w:style w:type="paragraph" w:styleId="Heading3">
+  <w:style w:type="paragraph" w:styleId="Overskrift3">
     <w:name w:val="heading 3"/>
     <w:basedOn w:val="Normal"/>
     <w:next w:val="Normal"/>
@@ -22778,7 +23728,7 @@
       <w:b/>
     </w:rPr>
   </w:style>
-  <w:style w:type="paragraph" w:styleId="Heading4">
+  <w:style w:type="paragraph" w:styleId="Overskrift4">
     <w:name w:val="heading 4"/>
     <w:basedOn w:val="Normal"/>
     <w:next w:val="Normal"/>
@@ -22798,7 +23748,7 @@
       <w:lang w:val="sq-AL"/>
     </w:rPr>
   </w:style>
-  <w:style w:type="paragraph" w:styleId="Heading5">
+  <w:style w:type="paragraph" w:styleId="Overskrift5">
     <w:name w:val="heading 5"/>
     <w:basedOn w:val="Normal"/>
     <w:next w:val="Normal"/>
@@ -22818,7 +23768,7 @@
       <w:sz w:val="22"/>
     </w:rPr>
   </w:style>
-  <w:style w:type="paragraph" w:styleId="Heading6">
+  <w:style w:type="paragraph" w:styleId="Overskrift6">
     <w:name w:val="heading 6"/>
     <w:basedOn w:val="Normal"/>
     <w:next w:val="Normal"/>
@@ -22838,7 +23788,7 @@
       <w:sz w:val="22"/>
     </w:rPr>
   </w:style>
-  <w:style w:type="paragraph" w:styleId="Heading7">
+  <w:style w:type="paragraph" w:styleId="Overskrift7">
     <w:name w:val="heading 7"/>
     <w:basedOn w:val="Normal"/>
     <w:next w:val="Normal"/>
@@ -22856,7 +23806,7 @@
       <w:i/>
     </w:rPr>
   </w:style>
-  <w:style w:type="paragraph" w:styleId="Heading8">
+  <w:style w:type="paragraph" w:styleId="Overskrift8">
     <w:name w:val="heading 8"/>
     <w:basedOn w:val="Normal"/>
     <w:next w:val="Normal"/>
@@ -22874,7 +23824,7 @@
       <w:i/>
     </w:rPr>
   </w:style>
-  <w:style w:type="paragraph" w:styleId="Heading9">
+  <w:style w:type="paragraph" w:styleId="Overskrift9">
     <w:name w:val="heading 9"/>
     <w:basedOn w:val="Normal"/>
     <w:next w:val="Normal"/>
@@ -22892,13 +23842,13 @@
       <w:i/>
     </w:rPr>
   </w:style>
-  <w:style w:type="character" w:default="1" w:styleId="DefaultParagraphFont">
+  <w:style w:type="character" w:default="1" w:styleId="Standardskriftforavsnitt">
     <w:name w:val="Default Paragraph Font"/>
     <w:uiPriority w:val="1"/>
     <w:semiHidden/>
     <w:unhideWhenUsed/>
   </w:style>
-  <w:style w:type="table" w:default="1" w:styleId="TableNormal">
+  <w:style w:type="table" w:default="1" w:styleId="Vanligtabell">
     <w:name w:val="Normal Table"/>
     <w:uiPriority w:val="99"/>
     <w:semiHidden/>
@@ -22913,13 +23863,13 @@
       </w:tblCellMar>
     </w:tblPr>
   </w:style>
-  <w:style w:type="numbering" w:default="1" w:styleId="NoList">
+  <w:style w:type="numbering" w:default="1" w:styleId="Ingenliste">
     <w:name w:val="No List"/>
     <w:uiPriority w:val="99"/>
     <w:semiHidden/>
     <w:unhideWhenUsed/>
   </w:style>
-  <w:style w:type="paragraph" w:styleId="Header">
+  <w:style w:type="paragraph" w:styleId="Topptekst">
     <w:name w:val="header"/>
     <w:basedOn w:val="Normal"/>
     <w:pPr>
@@ -22929,10 +23879,10 @@
       </w:tabs>
     </w:pPr>
   </w:style>
-  <w:style w:type="paragraph" w:styleId="Footer">
+  <w:style w:type="paragraph" w:styleId="Bunntekst">
     <w:name w:val="footer"/>
     <w:basedOn w:val="Normal"/>
-    <w:link w:val="FooterChar"/>
+    <w:link w:val="BunntekstTegn"/>
     <w:uiPriority w:val="99"/>
     <w:pPr>
       <w:tabs>
@@ -22945,7 +23895,7 @@
       <w:sz w:val="16"/>
     </w:rPr>
   </w:style>
-  <w:style w:type="paragraph" w:styleId="TOC1">
+  <w:style w:type="paragraph" w:styleId="INNH1">
     <w:name w:val="toc 1"/>
     <w:basedOn w:val="Normal"/>
     <w:next w:val="Normal"/>
@@ -22959,7 +23909,7 @@
       <w:sz w:val="20"/>
     </w:rPr>
   </w:style>
-  <w:style w:type="paragraph" w:styleId="TOC2">
+  <w:style w:type="paragraph" w:styleId="INNH2">
     <w:name w:val="toc 2"/>
     <w:basedOn w:val="Normal"/>
     <w:next w:val="Normal"/>
@@ -22972,7 +23922,7 @@
       <w:sz w:val="20"/>
     </w:rPr>
   </w:style>
-  <w:style w:type="paragraph" w:styleId="TOC3">
+  <w:style w:type="paragraph" w:styleId="INNH3">
     <w:name w:val="toc 3"/>
     <w:basedOn w:val="Normal"/>
     <w:next w:val="Normal"/>
@@ -22985,7 +23935,7 @@
       <w:sz w:val="20"/>
     </w:rPr>
   </w:style>
-  <w:style w:type="paragraph" w:styleId="TOC4">
+  <w:style w:type="paragraph" w:styleId="INNH4">
     <w:name w:val="toc 4"/>
     <w:basedOn w:val="Normal"/>
     <w:next w:val="Normal"/>
@@ -22994,7 +23944,7 @@
       <w:ind w:left="720"/>
     </w:pPr>
   </w:style>
-  <w:style w:type="paragraph" w:styleId="TOC5">
+  <w:style w:type="paragraph" w:styleId="INNH5">
     <w:name w:val="toc 5"/>
     <w:basedOn w:val="Normal"/>
     <w:next w:val="Normal"/>
@@ -23003,7 +23953,7 @@
       <w:ind w:left="960"/>
     </w:pPr>
   </w:style>
-  <w:style w:type="paragraph" w:styleId="TOC6">
+  <w:style w:type="paragraph" w:styleId="INNH6">
     <w:name w:val="toc 6"/>
     <w:basedOn w:val="Normal"/>
     <w:next w:val="Normal"/>
@@ -23012,7 +23962,7 @@
       <w:ind w:left="1200"/>
     </w:pPr>
   </w:style>
-  <w:style w:type="paragraph" w:styleId="TOC7">
+  <w:style w:type="paragraph" w:styleId="INNH7">
     <w:name w:val="toc 7"/>
     <w:basedOn w:val="Normal"/>
     <w:next w:val="Normal"/>
@@ -23021,7 +23971,7 @@
       <w:ind w:left="1440"/>
     </w:pPr>
   </w:style>
-  <w:style w:type="paragraph" w:styleId="TOC8">
+  <w:style w:type="paragraph" w:styleId="INNH8">
     <w:name w:val="toc 8"/>
     <w:basedOn w:val="Normal"/>
     <w:next w:val="Normal"/>
@@ -23030,7 +23980,7 @@
       <w:ind w:left="1680"/>
     </w:pPr>
   </w:style>
-  <w:style w:type="paragraph" w:styleId="TOC9">
+  <w:style w:type="paragraph" w:styleId="INNH9">
     <w:name w:val="toc 9"/>
     <w:basedOn w:val="Normal"/>
     <w:next w:val="Normal"/>
@@ -23039,7 +23989,7 @@
       <w:ind w:left="1920"/>
     </w:pPr>
   </w:style>
-  <w:style w:type="paragraph" w:styleId="Index1">
+  <w:style w:type="paragraph" w:styleId="Indeks1">
     <w:name w:val="index 1"/>
     <w:basedOn w:val="Normal"/>
     <w:next w:val="Normal"/>
@@ -23054,7 +24004,7 @@
       <w:b/>
     </w:rPr>
   </w:style>
-  <w:style w:type="paragraph" w:styleId="Index3">
+  <w:style w:type="paragraph" w:styleId="Indeks3">
     <w:name w:val="index 3"/>
     <w:basedOn w:val="Normal"/>
     <w:next w:val="Normal"/>
@@ -23066,7 +24016,7 @@
       <w:ind w:left="600" w:hanging="200"/>
     </w:pPr>
   </w:style>
-  <w:style w:type="paragraph" w:styleId="Caption">
+  <w:style w:type="paragraph" w:styleId="Bildetekst">
     <w:name w:val="caption"/>
     <w:basedOn w:val="Normal"/>
     <w:next w:val="Normal"/>
@@ -23078,14 +24028,14 @@
       <w:i/>
     </w:rPr>
   </w:style>
-  <w:style w:type="character" w:styleId="FootnoteReference">
+  <w:style w:type="character" w:styleId="Fotnotereferanse">
     <w:name w:val="footnote reference"/>
     <w:semiHidden/>
     <w:rPr>
       <w:vertAlign w:val="superscript"/>
     </w:rPr>
   </w:style>
-  <w:style w:type="paragraph" w:styleId="FootnoteText">
+  <w:style w:type="paragraph" w:styleId="Fotnotetekst">
     <w:name w:val="footnote text"/>
     <w:basedOn w:val="Normal"/>
     <w:semiHidden/>
@@ -23096,30 +24046,30 @@
       <w:sz w:val="20"/>
     </w:rPr>
   </w:style>
-  <w:style w:type="character" w:styleId="CommentReference">
+  <w:style w:type="character" w:styleId="Merknadsreferanse">
     <w:name w:val="annotation reference"/>
     <w:semiHidden/>
     <w:rPr>
       <w:sz w:val="16"/>
     </w:rPr>
   </w:style>
-  <w:style w:type="paragraph" w:styleId="CommentText">
+  <w:style w:type="paragraph" w:styleId="Merknadstekst">
     <w:name w:val="annotation text"/>
     <w:basedOn w:val="Normal"/>
-    <w:link w:val="CommentTextChar"/>
+    <w:link w:val="MerknadstekstTegn"/>
     <w:semiHidden/>
     <w:rPr>
       <w:sz w:val="20"/>
     </w:rPr>
   </w:style>
-  <w:style w:type="character" w:styleId="Hyperlink">
+  <w:style w:type="character" w:styleId="Hyperkobling">
     <w:name w:val="Hyperlink"/>
     <w:rPr>
       <w:color w:val="0000FF"/>
       <w:u w:val="single"/>
     </w:rPr>
   </w:style>
-  <w:style w:type="character" w:styleId="FollowedHyperlink">
+  <w:style w:type="character" w:styleId="Fulgthyperkobling">
     <w:name w:val="FollowedHyperlink"/>
     <w:rPr>
       <w:color w:val="800080"/>
@@ -23137,7 +24087,7 @@
   </w:style>
   <w:style w:type="paragraph" w:customStyle="1" w:styleId="Appendix">
     <w:name w:val="Appendix"/>
-    <w:basedOn w:val="Heading1"/>
+    <w:basedOn w:val="Overskrift1"/>
     <w:pPr>
       <w:keepNext/>
       <w:numPr>
@@ -23163,7 +24113,7 @@
       <w:lang w:val="en-US"/>
     </w:rPr>
   </w:style>
-  <w:style w:type="paragraph" w:styleId="DocumentMap">
+  <w:style w:type="paragraph" w:styleId="Dokumentkart">
     <w:name w:val="Document Map"/>
     <w:basedOn w:val="Normal"/>
     <w:semiHidden/>
@@ -23186,9 +24136,9 @@
       <w:sz w:val="20"/>
     </w:rPr>
   </w:style>
-  <w:style w:type="table" w:styleId="TableGrid">
+  <w:style w:type="table" w:styleId="Tabellrutenett">
     <w:name w:val="Table Grid"/>
-    <w:basedOn w:val="TableNormal"/>
+    <w:basedOn w:val="Vanligtabell"/>
     <w:uiPriority w:val="59"/>
     <w:rsid w:val="00FB38FA"/>
     <w:tblPr>
@@ -23213,7 +24163,7 @@
       <w:sz w:val="20"/>
     </w:rPr>
   </w:style>
-  <w:style w:type="character" w:styleId="Emphasis">
+  <w:style w:type="character" w:styleId="Utheving">
     <w:name w:val="Emphasis"/>
     <w:qFormat/>
     <w:rsid w:val="00376949"/>
@@ -23224,7 +24174,7 @@
   </w:style>
   <w:style w:type="paragraph" w:customStyle="1" w:styleId="Style1">
     <w:name w:val="Style1"/>
-    <w:basedOn w:val="Heading4"/>
+    <w:basedOn w:val="Overskrift4"/>
     <w:autoRedefine/>
     <w:rsid w:val="0092522D"/>
     <w:rPr>
@@ -23233,16 +24183,16 @@
   </w:style>
   <w:style w:type="paragraph" w:customStyle="1" w:styleId="Ref">
     <w:name w:val="Ref"/>
-    <w:basedOn w:val="ListNumber"/>
+    <w:basedOn w:val="Nummerertliste"/>
     <w:rsid w:val="0015485B"/>
     <w:rPr>
       <w:rFonts w:cs="Arial"/>
       <w:lang w:val="sq-AL"/>
     </w:rPr>
   </w:style>
-  <w:style w:type="table" w:styleId="Table3Deffects3">
+  <w:style w:type="table" w:styleId="Tabell-3D-effekt3">
     <w:name w:val="Table 3D effects 3"/>
-    <w:basedOn w:val="TableNormal"/>
+    <w:basedOn w:val="Vanligtabell"/>
     <w:rsid w:val="00360D8E"/>
     <w:tblPr>
       <w:tblStyleRowBandSize w:val="1"/>
@@ -23326,7 +24276,7 @@
       </w:tcPr>
     </w:tblStylePr>
   </w:style>
-  <w:style w:type="paragraph" w:styleId="ListNumber">
+  <w:style w:type="paragraph" w:styleId="Nummerertliste">
     <w:name w:val="List Number"/>
     <w:basedOn w:val="Normal"/>
     <w:rsid w:val="00680AFE"/>
@@ -23336,7 +24286,7 @@
       </w:numPr>
     </w:pPr>
   </w:style>
-  <w:style w:type="paragraph" w:styleId="ListParagraph">
+  <w:style w:type="paragraph" w:styleId="Listeavsnitt">
     <w:name w:val="List Paragraph"/>
     <w:basedOn w:val="Normal"/>
     <w:uiPriority w:val="34"/>
@@ -23346,9 +24296,9 @@
       <w:ind w:left="708"/>
     </w:pPr>
   </w:style>
-  <w:style w:type="table" w:styleId="TableSimple3">
+  <w:style w:type="table" w:styleId="Enkelttabell3">
     <w:name w:val="Table Simple 3"/>
-    <w:basedOn w:val="TableNormal"/>
+    <w:basedOn w:val="Vanligtabell"/>
     <w:rsid w:val="00F56828"/>
     <w:tblPr>
       <w:tblBorders>
@@ -23379,7 +24329,7 @@
   </w:style>
   <w:style w:type="table" w:customStyle="1" w:styleId="BV-QR-SingleColumn">
     <w:name w:val="BV-QR-SingleColumn"/>
-    <w:basedOn w:val="TableNormal"/>
+    <w:basedOn w:val="Vanligtabell"/>
     <w:rsid w:val="001A0E53"/>
     <w:pPr>
       <w:spacing w:before="20" w:after="20" w:line="20" w:lineRule="atLeast"/>
@@ -23426,13 +24376,13 @@
   </w:style>
   <w:style w:type="table" w:customStyle="1" w:styleId="BV-QR-Nx3">
     <w:name w:val="BV-QR-Nx3"/>
-    <w:basedOn w:val="TableNormal"/>
+    <w:basedOn w:val="Vanligtabell"/>
     <w:rsid w:val="009C332E"/>
     <w:tblPr/>
   </w:style>
   <w:style w:type="table" w:customStyle="1" w:styleId="BV-Table-Nx1">
     <w:name w:val="BV-Table-Nx1"/>
-    <w:basedOn w:val="TableNormal"/>
+    <w:basedOn w:val="Vanligtabell"/>
     <w:rsid w:val="00E258C3"/>
     <w:pPr>
       <w:spacing w:before="20" w:after="20" w:line="20" w:lineRule="atLeast"/>
@@ -23484,29 +24434,29 @@
       </w:tcPr>
     </w:tblStylePr>
   </w:style>
-  <w:style w:type="paragraph" w:styleId="CommentSubject">
+  <w:style w:type="paragraph" w:styleId="Kommentaremne">
     <w:name w:val="annotation subject"/>
-    <w:basedOn w:val="CommentText"/>
-    <w:next w:val="CommentText"/>
-    <w:link w:val="CommentSubjectChar"/>
+    <w:basedOn w:val="Merknadstekst"/>
+    <w:next w:val="Merknadstekst"/>
+    <w:link w:val="KommentaremneTegn"/>
     <w:rsid w:val="0003573B"/>
     <w:rPr>
       <w:b/>
       <w:bCs/>
     </w:rPr>
   </w:style>
-  <w:style w:type="character" w:customStyle="1" w:styleId="CommentTextChar">
-    <w:name w:val="Comment Text Char"/>
-    <w:link w:val="CommentText"/>
+  <w:style w:type="character" w:customStyle="1" w:styleId="MerknadstekstTegn">
+    <w:name w:val="Merknadstekst Tegn"/>
+    <w:link w:val="Merknadstekst"/>
     <w:semiHidden/>
     <w:rsid w:val="0003573B"/>
     <w:rPr>
       <w:lang w:val="en-GB"/>
     </w:rPr>
   </w:style>
-  <w:style w:type="character" w:customStyle="1" w:styleId="CommentSubjectChar">
-    <w:name w:val="Comment Subject Char"/>
-    <w:link w:val="CommentSubject"/>
+  <w:style w:type="character" w:customStyle="1" w:styleId="KommentaremneTegn">
+    <w:name w:val="Kommentaremne Tegn"/>
+    <w:link w:val="Kommentaremne"/>
     <w:rsid w:val="0003573B"/>
     <w:rPr>
       <w:b/>
@@ -23514,10 +24464,10 @@
       <w:lang w:val="en-GB"/>
     </w:rPr>
   </w:style>
-  <w:style w:type="paragraph" w:styleId="BalloonText">
+  <w:style w:type="paragraph" w:styleId="Bobletekst">
     <w:name w:val="Balloon Text"/>
     <w:basedOn w:val="Normal"/>
-    <w:link w:val="BalloonTextChar"/>
+    <w:link w:val="BobletekstTegn"/>
     <w:rsid w:val="0003573B"/>
     <w:rPr>
       <w:rFonts w:ascii="Tahoma" w:hAnsi="Tahoma" w:cs="Tahoma"/>
@@ -23525,9 +24475,9 @@
       <w:szCs w:val="16"/>
     </w:rPr>
   </w:style>
-  <w:style w:type="character" w:customStyle="1" w:styleId="BalloonTextChar">
-    <w:name w:val="Balloon Text Char"/>
-    <w:link w:val="BalloonText"/>
+  <w:style w:type="character" w:customStyle="1" w:styleId="BobletekstTegn">
+    <w:name w:val="Bobletekst Tegn"/>
+    <w:link w:val="Bobletekst"/>
     <w:rsid w:val="0003573B"/>
     <w:rPr>
       <w:rFonts w:ascii="Tahoma" w:hAnsi="Tahoma" w:cs="Tahoma"/>
@@ -23536,18 +24486,18 @@
       <w:lang w:val="en-GB"/>
     </w:rPr>
   </w:style>
-  <w:style w:type="paragraph" w:styleId="BodyText">
+  <w:style w:type="paragraph" w:styleId="Brdtekst">
     <w:name w:val="Body Text"/>
     <w:basedOn w:val="Normal"/>
-    <w:link w:val="BodyTextChar"/>
+    <w:link w:val="BrdtekstTegn"/>
     <w:rsid w:val="00E2206C"/>
     <w:pPr>
       <w:spacing w:after="120"/>
     </w:pPr>
   </w:style>
-  <w:style w:type="character" w:customStyle="1" w:styleId="BodyTextChar">
-    <w:name w:val="Body Text Char"/>
-    <w:link w:val="BodyText"/>
+  <w:style w:type="character" w:customStyle="1" w:styleId="BrdtekstTegn">
+    <w:name w:val="Brødtekst Tegn"/>
+    <w:link w:val="Brdtekst"/>
     <w:rsid w:val="00E2206C"/>
     <w:rPr>
       <w:sz w:val="24"/>
@@ -23565,7 +24515,7 @@
   </w:style>
   <w:style w:type="table" w:customStyle="1" w:styleId="Rutenettabell1lys-uthevingsfarge11">
     <w:name w:val="Rutenettabell 1 lys - uthevingsfarge 11"/>
-    <w:basedOn w:val="TableNormal"/>
+    <w:basedOn w:val="Vanligtabell"/>
     <w:uiPriority w:val="46"/>
     <w:rsid w:val="005A2CB9"/>
     <w:rPr>
@@ -23637,11 +24587,11 @@
       <w:color w:val="000000"/>
     </w:rPr>
   </w:style>
-  <w:style w:type="paragraph" w:styleId="Title">
+  <w:style w:type="paragraph" w:styleId="Tittel">
     <w:name w:val="Title"/>
     <w:basedOn w:val="Normal"/>
     <w:next w:val="Normal"/>
-    <w:link w:val="TitleChar"/>
+    <w:link w:val="TittelTegn"/>
     <w:qFormat/>
     <w:rsid w:val="00F26B83"/>
     <w:pPr>
@@ -23657,10 +24607,10 @@
       <w:szCs w:val="56"/>
     </w:rPr>
   </w:style>
-  <w:style w:type="character" w:customStyle="1" w:styleId="TitleChar">
-    <w:name w:val="Title Char"/>
-    <w:basedOn w:val="DefaultParagraphFont"/>
-    <w:link w:val="Title"/>
+  <w:style w:type="character" w:customStyle="1" w:styleId="TittelTegn">
+    <w:name w:val="Tittel Tegn"/>
+    <w:basedOn w:val="Standardskriftforavsnitt"/>
+    <w:link w:val="Tittel"/>
     <w:rsid w:val="00F26B83"/>
     <w:rPr>
       <w:rFonts w:ascii="Helvetica Neue" w:eastAsiaTheme="majorEastAsia" w:hAnsi="Helvetica Neue" w:cstheme="majorBidi"/>
@@ -23673,11 +24623,11 @@
       <w:lang w:val="en-GB" w:eastAsia="en-US"/>
     </w:rPr>
   </w:style>
-  <w:style w:type="paragraph" w:styleId="Subtitle">
+  <w:style w:type="paragraph" w:styleId="Undertittel">
     <w:name w:val="Subtitle"/>
     <w:basedOn w:val="Normal"/>
     <w:next w:val="Normal"/>
-    <w:link w:val="SubtitleChar"/>
+    <w:link w:val="UndertittelTegn"/>
     <w:qFormat/>
     <w:rsid w:val="001D006A"/>
     <w:pPr>
@@ -23694,10 +24644,10 @@
       <w:szCs w:val="22"/>
     </w:rPr>
   </w:style>
-  <w:style w:type="character" w:customStyle="1" w:styleId="SubtitleChar">
-    <w:name w:val="Subtitle Char"/>
-    <w:basedOn w:val="DefaultParagraphFont"/>
-    <w:link w:val="Subtitle"/>
+  <w:style w:type="character" w:customStyle="1" w:styleId="UndertittelTegn">
+    <w:name w:val="Undertittel Tegn"/>
+    <w:basedOn w:val="Standardskriftforavsnitt"/>
+    <w:link w:val="Undertittel"/>
     <w:rsid w:val="001D006A"/>
     <w:rPr>
       <w:rFonts w:ascii="Helvetica Light" w:eastAsiaTheme="minorEastAsia" w:hAnsi="Helvetica Light" w:cstheme="minorBidi"/>
@@ -23707,15 +24657,15 @@
       <w:lang w:val="en-GB" w:eastAsia="en-US"/>
     </w:rPr>
   </w:style>
-  <w:style w:type="character" w:styleId="PageNumber">
+  <w:style w:type="character" w:styleId="Sidetall">
     <w:name w:val="page number"/>
-    <w:basedOn w:val="DefaultParagraphFont"/>
+    <w:basedOn w:val="Standardskriftforavsnitt"/>
     <w:rsid w:val="004D74A3"/>
   </w:style>
-  <w:style w:type="character" w:customStyle="1" w:styleId="Heading1Char">
-    <w:name w:val="Heading 1 Char"/>
-    <w:basedOn w:val="DefaultParagraphFont"/>
-    <w:link w:val="Heading1"/>
+  <w:style w:type="character" w:customStyle="1" w:styleId="Overskrift1Tegn">
+    <w:name w:val="Overskrift 1 Tegn"/>
+    <w:basedOn w:val="Standardskriftforavsnitt"/>
+    <w:link w:val="Overskrift1"/>
     <w:rsid w:val="002E7BF7"/>
     <w:rPr>
       <w:rFonts w:ascii="Verdana" w:hAnsi="Verdana"/>
@@ -23724,10 +24674,10 @@
       <w:lang w:val="en-GB" w:eastAsia="en-US"/>
     </w:rPr>
   </w:style>
-  <w:style w:type="character" w:customStyle="1" w:styleId="FooterChar">
-    <w:name w:val="Footer Char"/>
-    <w:basedOn w:val="DefaultParagraphFont"/>
-    <w:link w:val="Footer"/>
+  <w:style w:type="character" w:customStyle="1" w:styleId="BunntekstTegn">
+    <w:name w:val="Bunntekst Tegn"/>
+    <w:basedOn w:val="Standardskriftforavsnitt"/>
+    <w:link w:val="Bunntekst"/>
     <w:uiPriority w:val="99"/>
     <w:rsid w:val="00341C1B"/>
     <w:rPr>
@@ -24005,7 +24955,7 @@
 </file>
 
 <file path=customXml/itemProps1.xml><?xml version="1.0" encoding="utf-8"?>
-<ds:datastoreItem xmlns:ds="http://schemas.openxmlformats.org/officeDocument/2006/customXml" ds:itemID="{908591A1-DDDB-495D-90E3-20EE0D9D474D}">
+<ds:datastoreItem xmlns:ds="http://schemas.openxmlformats.org/officeDocument/2006/customXml" ds:itemID="{3AEAE884-CACE-0445-8B2C-1F91FBF8EF89}">
   <ds:schemaRefs>
     <ds:schemaRef ds:uri="http://schemas.openxmlformats.org/officeDocument/2006/bibliography"/>
   </ds:schemaRefs>

</xml_diff>

<commit_message>
BV_UVVM-990: Updated code and documentation after feedback
</commit_message>
<xml_diff>
--- a/bitvis_vip_axilite/doc/axilite_vvc_QuickRef.docx
+++ b/bitvis_vip_axilite/doc/axilite_vvc_QuickRef.docx
@@ -1191,8 +1191,20 @@
                 <w:sz w:val="15"/>
                 <w:szCs w:val="28"/>
               </w:rPr>
-              <w:t>”);</w:t>
-            </w:r>
+              <w:t>”</w:t>
+            </w:r>
+            <w:proofErr w:type="gramStart"/>
+            <w:r>
+              <w:rPr>
+                <w:rFonts w:cs="Helvetica"/>
+                <w:b w:val="0"/>
+                <w:bCs w:val="0"/>
+                <w:sz w:val="15"/>
+                <w:szCs w:val="28"/>
+              </w:rPr>
+              <w:t>);</w:t>
+            </w:r>
+            <w:proofErr w:type="gramEnd"/>
             <w:r>
               <w:rPr>
                 <w:rFonts w:cs="Helvetica"/>
@@ -5059,7 +5071,25 @@
                 <w:color w:val="000000" w:themeColor="text1"/>
                 <w:sz w:val="15"/>
               </w:rPr>
-              <w:t>VVC target type compiled into each VVC in order to differentiate between VVCs.</w:t>
+              <w:t xml:space="preserve">VVC target type compiled into each VVC </w:t>
+            </w:r>
+            <w:proofErr w:type="gramStart"/>
+            <w:r>
+              <w:rPr>
+                <w:rFonts w:cs="Helvetica"/>
+                <w:color w:val="000000" w:themeColor="text1"/>
+                <w:sz w:val="15"/>
+              </w:rPr>
+              <w:t>in order to</w:t>
+            </w:r>
+            <w:proofErr w:type="gramEnd"/>
+            <w:r>
+              <w:rPr>
+                <w:rFonts w:cs="Helvetica"/>
+                <w:color w:val="000000" w:themeColor="text1"/>
+                <w:sz w:val="15"/>
+              </w:rPr>
+              <w:t xml:space="preserve"> differentiate between VVCs.</w:t>
             </w:r>
           </w:p>
         </w:tc>
@@ -6168,7 +6198,21 @@
                 <w:rFonts w:cs="Helvetica"/>
                 <w:sz w:val="15"/>
               </w:rPr>
-              <w:t>“AXILITE VVC”</w:t>
+              <w:t>“AXILITE</w:t>
+            </w:r>
+            <w:r>
+              <w:rPr>
+                <w:rFonts w:cs="Helvetica"/>
+                <w:sz w:val="15"/>
+              </w:rPr>
+              <w:t>_</w:t>
+            </w:r>
+            <w:r>
+              <w:rPr>
+                <w:rFonts w:cs="Helvetica"/>
+                <w:sz w:val="15"/>
+              </w:rPr>
+              <w:t>VVC”</w:t>
             </w:r>
           </w:p>
         </w:tc>
@@ -6231,7 +6275,14 @@
                 <w:rFonts w:cs="Helvetica"/>
                 <w:sz w:val="15"/>
               </w:rPr>
-              <w:t xml:space="preserve"> BFM". In a verification component typically "A</w:t>
+              <w:t>_</w:t>
+            </w:r>
+            <w:r>
+              <w:rPr>
+                <w:rFonts w:cs="Helvetica"/>
+                <w:sz w:val="15"/>
+              </w:rPr>
+              <w:t>BFM". In a verification component typically "A</w:t>
             </w:r>
             <w:r>
               <w:rPr>
@@ -6245,7 +6296,7 @@
                 <w:rFonts w:cs="Helvetica"/>
                 <w:sz w:val="15"/>
               </w:rPr>
-              <w:t xml:space="preserve"> </w:t>
+              <w:t>_</w:t>
             </w:r>
             <w:r>
               <w:rPr>
@@ -11959,16 +12010,7 @@
                 <w:sz w:val="15"/>
                 <w:szCs w:val="18"/>
               </w:rPr>
-              <w:t>insert_</w:t>
-            </w:r>
-            <w:proofErr w:type="gramStart"/>
-            <w:r>
-              <w:rPr>
-                <w:rFonts w:cs="Helvetica"/>
-                <w:sz w:val="15"/>
-                <w:szCs w:val="18"/>
-              </w:rPr>
-              <w:t>delay</w:t>
+              <w:t>insert_delay</w:t>
             </w:r>
             <w:proofErr w:type="spellEnd"/>
             <w:r>
@@ -11977,16 +12019,7 @@
                 <w:sz w:val="15"/>
                 <w:szCs w:val="18"/>
               </w:rPr>
-              <w:t>(</w:t>
-            </w:r>
-            <w:proofErr w:type="gramEnd"/>
-            <w:r>
-              <w:rPr>
-                <w:rFonts w:cs="Helvetica"/>
-                <w:sz w:val="15"/>
-                <w:szCs w:val="18"/>
-              </w:rPr>
-              <w:t>) command will add to the above minimum delays, giving for instance the ability to skew the BFM starting time.</w:t>
+              <w:t>() command will add to the above minimum delays, giving for instance the ability to skew the BFM starting time.</w:t>
             </w:r>
           </w:p>
         </w:tc>
@@ -13561,7 +13594,15 @@
     </w:p>
     <w:p>
       <w:r>
-        <w:t xml:space="preserve">The current status of the VVC can be retrieved during simulation. This is achieved by reading from the shared variable </w:t>
+        <w:t xml:space="preserve">The </w:t>
+      </w:r>
+      <w:proofErr w:type="gramStart"/>
+      <w:r>
+        <w:t>current status</w:t>
+      </w:r>
+      <w:proofErr w:type="gramEnd"/>
+      <w:r>
+        <w:t xml:space="preserve"> of the VVC can be retrieved during simulation. This is achieved by reading from the shared variable </w:t>
       </w:r>
       <w:proofErr w:type="spellStart"/>
       <w:r>
@@ -14153,7 +14194,15 @@
     </w:p>
     <w:p>
       <w:r>
-        <w:t>This VVC supports transaction info, a UVVM concept for distributing transaction information in a controlled manner within the complete testbench environment. The transaction info may be used in many different ways, but the main purpose is to share information directly from the VVC to a DUT model.</w:t>
+        <w:t xml:space="preserve">This VVC supports transaction info, a UVVM concept for distributing transaction information in a controlled manner within the complete testbench environment. The transaction info may be used in </w:t>
+      </w:r>
+      <w:proofErr w:type="gramStart"/>
+      <w:r>
+        <w:t>many different ways</w:t>
+      </w:r>
+      <w:proofErr w:type="gramEnd"/>
+      <w:r>
+        <w:t>, but the main purpose is to share information directly from the VVC to a DUT model.</w:t>
       </w:r>
     </w:p>
     <w:p/>
@@ -19729,7 +19778,21 @@
         <w:rPr>
           <w:color w:val="000000" w:themeColor="text1"/>
         </w:rPr>
-        <w:t xml:space="preserve">. All of the listed Generic Scoreboard commands are available for the AXI4-Lite VVC </w:t>
+        <w:t xml:space="preserve">. </w:t>
+      </w:r>
+      <w:proofErr w:type="gramStart"/>
+      <w:r>
+        <w:rPr>
+          <w:color w:val="000000" w:themeColor="text1"/>
+        </w:rPr>
+        <w:t>All of</w:t>
+      </w:r>
+      <w:proofErr w:type="gramEnd"/>
+      <w:r>
+        <w:rPr>
+          <w:color w:val="000000" w:themeColor="text1"/>
+        </w:rPr>
+        <w:t xml:space="preserve"> the listed Generic Scoreboard commands are available for the AXI4-Lite VVC </w:t>
       </w:r>
       <w:r>
         <w:rPr>
@@ -19784,8 +19847,13 @@
         </w:rPr>
         <w:t xml:space="preserve"> </w:t>
       </w:r>
-      <w:r>
-        <w:t xml:space="preserve">in order to improve readability of the code. Since the AXI4-Lite interface busses can be of arbitrary size, the interface </w:t>
+      <w:proofErr w:type="gramStart"/>
+      <w:r>
+        <w:t>in order to</w:t>
+      </w:r>
+      <w:proofErr w:type="gramEnd"/>
+      <w:r>
+        <w:t xml:space="preserve"> improve readability of the code. Since the AXI4-Lite interface busses can be of arbitrary size, the interface </w:t>
       </w:r>
       <w:proofErr w:type="spellStart"/>
       <w:r>
@@ -20572,14 +20640,14 @@
         <w:tblLook w:val="04A0" w:firstRow="1" w:lastRow="0" w:firstColumn="1" w:lastColumn="0" w:noHBand="0" w:noVBand="1"/>
       </w:tblPr>
       <w:tblGrid>
-        <w:gridCol w:w="3114"/>
-        <w:gridCol w:w="6662"/>
-        <w:gridCol w:w="5353"/>
+        <w:gridCol w:w="2235"/>
+        <w:gridCol w:w="6520"/>
+        <w:gridCol w:w="6374"/>
       </w:tblGrid>
       <w:tr>
         <w:tc>
           <w:tcPr>
-            <w:tcW w:w="3114" w:type="dxa"/>
+            <w:tcW w:w="2235" w:type="dxa"/>
             <w:tcBorders>
               <w:bottom w:val="single" w:sz="4" w:space="0" w:color="auto"/>
             </w:tcBorders>
@@ -20620,7 +20688,7 @@
         </w:tc>
         <w:tc>
           <w:tcPr>
-            <w:tcW w:w="6662" w:type="dxa"/>
+            <w:tcW w:w="6520" w:type="dxa"/>
             <w:tcBorders>
               <w:bottom w:val="single" w:sz="4" w:space="0" w:color="auto"/>
             </w:tcBorders>
@@ -20649,7 +20717,7 @@
         </w:tc>
         <w:tc>
           <w:tcPr>
-            <w:tcW w:w="5353" w:type="dxa"/>
+            <w:tcW w:w="6374" w:type="dxa"/>
             <w:tcBorders>
               <w:bottom w:val="single" w:sz="4" w:space="0" w:color="auto"/>
             </w:tcBorders>
@@ -20680,7 +20748,7 @@
       <w:tr>
         <w:tc>
           <w:tcPr>
-            <w:tcW w:w="3114" w:type="dxa"/>
+            <w:tcW w:w="2235" w:type="dxa"/>
             <w:tcBorders>
               <w:left w:val="nil"/>
               <w:right w:val="nil"/>
@@ -20708,7 +20776,7 @@
         </w:tc>
         <w:tc>
           <w:tcPr>
-            <w:tcW w:w="6662" w:type="dxa"/>
+            <w:tcW w:w="6520" w:type="dxa"/>
             <w:tcBorders>
               <w:left w:val="nil"/>
               <w:right w:val="nil"/>
@@ -20729,33 +20797,47 @@
                 <w:rFonts w:cs="Helvetica"/>
                 <w:sz w:val="15"/>
               </w:rPr>
-              <w:t>axilite_bfm_pkg.vhd</w:t>
+              <w:t>axilite_channel_handler_pkg.vhd</w:t>
             </w:r>
             <w:proofErr w:type="spellEnd"/>
           </w:p>
         </w:tc>
         <w:tc>
           <w:tcPr>
-            <w:tcW w:w="5353" w:type="dxa"/>
-            <w:tcBorders>
-              <w:left w:val="nil"/>
-              <w:right w:val="nil"/>
-            </w:tcBorders>
-          </w:tcPr>
-          <w:p>
-            <w:pPr>
-              <w:spacing w:line="276" w:lineRule="auto"/>
-              <w:rPr>
-                <w:rFonts w:cs="Helvetica"/>
-                <w:sz w:val="15"/>
-              </w:rPr>
-            </w:pPr>
-            <w:r>
-              <w:rPr>
-                <w:rFonts w:cs="Helvetica"/>
-                <w:sz w:val="15"/>
-              </w:rPr>
-              <w:t>AXI4-Lite BFM</w:t>
+            <w:tcW w:w="6374" w:type="dxa"/>
+            <w:tcBorders>
+              <w:left w:val="nil"/>
+              <w:right w:val="nil"/>
+            </w:tcBorders>
+          </w:tcPr>
+          <w:p>
+            <w:pPr>
+              <w:spacing w:line="276" w:lineRule="auto"/>
+              <w:rPr>
+                <w:rFonts w:cs="Helvetica"/>
+                <w:sz w:val="15"/>
+              </w:rPr>
+            </w:pPr>
+            <w:r>
+              <w:rPr>
+                <w:rFonts w:cs="Helvetica"/>
+                <w:sz w:val="15"/>
+              </w:rPr>
+              <w:t>Package containing procedures for accessing AXI4</w:t>
+            </w:r>
+            <w:r>
+              <w:rPr>
+                <w:rFonts w:cs="Helvetica"/>
+                <w:sz w:val="15"/>
+              </w:rPr>
+              <w:t>-Lite</w:t>
+            </w:r>
+            <w:r>
+              <w:rPr>
+                <w:rFonts w:cs="Helvetica"/>
+                <w:sz w:val="15"/>
+              </w:rPr>
+              <w:t xml:space="preserve"> channels. Only for use by the VVC</w:t>
             </w:r>
           </w:p>
         </w:tc>
@@ -20763,7 +20845,7 @@
       <w:tr>
         <w:tc>
           <w:tcPr>
-            <w:tcW w:w="3114" w:type="dxa"/>
+            <w:tcW w:w="2235" w:type="dxa"/>
             <w:tcBorders>
               <w:left w:val="nil"/>
               <w:right w:val="nil"/>
@@ -20791,7 +20873,7 @@
         </w:tc>
         <w:tc>
           <w:tcPr>
-            <w:tcW w:w="6662" w:type="dxa"/>
+            <w:tcW w:w="6520" w:type="dxa"/>
             <w:tcBorders>
               <w:left w:val="nil"/>
               <w:right w:val="nil"/>
@@ -20819,7 +20901,7 @@
         </w:tc>
         <w:tc>
           <w:tcPr>
-            <w:tcW w:w="5353" w:type="dxa"/>
+            <w:tcW w:w="6374" w:type="dxa"/>
             <w:tcBorders>
               <w:left w:val="nil"/>
               <w:right w:val="nil"/>
@@ -20846,7 +20928,7 @@
       <w:tr>
         <w:tc>
           <w:tcPr>
-            <w:tcW w:w="3114" w:type="dxa"/>
+            <w:tcW w:w="2235" w:type="dxa"/>
             <w:tcBorders>
               <w:left w:val="nil"/>
               <w:right w:val="nil"/>
@@ -20874,7 +20956,7 @@
         </w:tc>
         <w:tc>
           <w:tcPr>
-            <w:tcW w:w="6662" w:type="dxa"/>
+            <w:tcW w:w="6520" w:type="dxa"/>
             <w:tcBorders>
               <w:left w:val="nil"/>
               <w:right w:val="nil"/>
@@ -20902,7 +20984,7 @@
         </w:tc>
         <w:tc>
           <w:tcPr>
-            <w:tcW w:w="5353" w:type="dxa"/>
+            <w:tcW w:w="6374" w:type="dxa"/>
             <w:tcBorders>
               <w:left w:val="nil"/>
               <w:right w:val="nil"/>
@@ -20929,7 +21011,7 @@
       <w:tr>
         <w:tc>
           <w:tcPr>
-            <w:tcW w:w="3114" w:type="dxa"/>
+            <w:tcW w:w="2235" w:type="dxa"/>
             <w:tcBorders>
               <w:left w:val="nil"/>
               <w:right w:val="nil"/>
@@ -20957,7 +21039,7 @@
         </w:tc>
         <w:tc>
           <w:tcPr>
-            <w:tcW w:w="6662" w:type="dxa"/>
+            <w:tcW w:w="6520" w:type="dxa"/>
             <w:tcBorders>
               <w:left w:val="nil"/>
               <w:right w:val="nil"/>
@@ -21011,7 +21093,7 @@
         </w:tc>
         <w:tc>
           <w:tcPr>
-            <w:tcW w:w="5353" w:type="dxa"/>
+            <w:tcW w:w="6374" w:type="dxa"/>
             <w:tcBorders>
               <w:left w:val="nil"/>
               <w:right w:val="nil"/>
@@ -21052,7 +21134,7 @@
       <w:tr>
         <w:tc>
           <w:tcPr>
-            <w:tcW w:w="3114" w:type="dxa"/>
+            <w:tcW w:w="2235" w:type="dxa"/>
             <w:tcBorders>
               <w:left w:val="nil"/>
               <w:right w:val="nil"/>
@@ -21080,7 +21162,7 @@
         </w:tc>
         <w:tc>
           <w:tcPr>
-            <w:tcW w:w="6662" w:type="dxa"/>
+            <w:tcW w:w="6520" w:type="dxa"/>
             <w:tcBorders>
               <w:left w:val="nil"/>
               <w:right w:val="nil"/>
@@ -21134,7 +21216,7 @@
         </w:tc>
         <w:tc>
           <w:tcPr>
-            <w:tcW w:w="5353" w:type="dxa"/>
+            <w:tcW w:w="6374" w:type="dxa"/>
             <w:tcBorders>
               <w:left w:val="nil"/>
               <w:right w:val="nil"/>
@@ -21175,7 +21257,7 @@
       <w:tr>
         <w:tc>
           <w:tcPr>
-            <w:tcW w:w="3114" w:type="dxa"/>
+            <w:tcW w:w="2235" w:type="dxa"/>
             <w:tcBorders>
               <w:left w:val="nil"/>
               <w:right w:val="nil"/>
@@ -21203,7 +21285,7 @@
         </w:tc>
         <w:tc>
           <w:tcPr>
-            <w:tcW w:w="6662" w:type="dxa"/>
+            <w:tcW w:w="6520" w:type="dxa"/>
             <w:tcBorders>
               <w:left w:val="nil"/>
               <w:right w:val="nil"/>
@@ -21231,7 +21313,7 @@
         </w:tc>
         <w:tc>
           <w:tcPr>
-            <w:tcW w:w="5353" w:type="dxa"/>
+            <w:tcW w:w="6374" w:type="dxa"/>
             <w:tcBorders>
               <w:left w:val="nil"/>
               <w:right w:val="nil"/>
@@ -21258,7 +21340,7 @@
       <w:tr>
         <w:tc>
           <w:tcPr>
-            <w:tcW w:w="3114" w:type="dxa"/>
+            <w:tcW w:w="2235" w:type="dxa"/>
             <w:tcBorders>
               <w:top w:val="single" w:sz="4" w:space="0" w:color="auto"/>
               <w:left w:val="nil"/>
@@ -21288,7 +21370,7 @@
         </w:tc>
         <w:tc>
           <w:tcPr>
-            <w:tcW w:w="6662" w:type="dxa"/>
+            <w:tcW w:w="6520" w:type="dxa"/>
             <w:tcBorders>
               <w:top w:val="single" w:sz="4" w:space="0" w:color="auto"/>
               <w:left w:val="nil"/>
@@ -21357,7 +21439,7 @@
         </w:tc>
         <w:tc>
           <w:tcPr>
-            <w:tcW w:w="5353" w:type="dxa"/>
+            <w:tcW w:w="6374" w:type="dxa"/>
             <w:tcBorders>
               <w:top w:val="single" w:sz="4" w:space="0" w:color="auto"/>
               <w:left w:val="nil"/>
@@ -21386,7 +21468,7 @@
       <w:tr>
         <w:tc>
           <w:tcPr>
-            <w:tcW w:w="3114" w:type="dxa"/>
+            <w:tcW w:w="2235" w:type="dxa"/>
             <w:tcBorders>
               <w:left w:val="nil"/>
               <w:right w:val="nil"/>
@@ -21414,7 +21496,7 @@
         </w:tc>
         <w:tc>
           <w:tcPr>
-            <w:tcW w:w="6662" w:type="dxa"/>
+            <w:tcW w:w="6520" w:type="dxa"/>
             <w:tcBorders>
               <w:left w:val="nil"/>
               <w:right w:val="nil"/>
@@ -21468,7 +21550,7 @@
         </w:tc>
         <w:tc>
           <w:tcPr>
-            <w:tcW w:w="5353" w:type="dxa"/>
+            <w:tcW w:w="6374" w:type="dxa"/>
             <w:tcBorders>
               <w:left w:val="nil"/>
               <w:right w:val="nil"/>
@@ -21509,7 +21591,90 @@
       <w:tr>
         <w:tc>
           <w:tcPr>
-            <w:tcW w:w="3114" w:type="dxa"/>
+            <w:tcW w:w="2235" w:type="dxa"/>
+            <w:tcBorders>
+              <w:left w:val="nil"/>
+              <w:right w:val="nil"/>
+            </w:tcBorders>
+            <w:shd w:val="clear" w:color="auto" w:fill="auto"/>
+          </w:tcPr>
+          <w:p>
+            <w:pPr>
+              <w:spacing w:line="276" w:lineRule="auto"/>
+              <w:rPr>
+                <w:rFonts w:cs="Helvetica"/>
+                <w:sz w:val="15"/>
+              </w:rPr>
+            </w:pPr>
+            <w:proofErr w:type="spellStart"/>
+            <w:r>
+              <w:rPr>
+                <w:rFonts w:cs="Helvetica"/>
+                <w:sz w:val="15"/>
+              </w:rPr>
+              <w:t>bitvis_vip_axilite</w:t>
+            </w:r>
+            <w:proofErr w:type="spellEnd"/>
+          </w:p>
+        </w:tc>
+        <w:tc>
+          <w:tcPr>
+            <w:tcW w:w="6520" w:type="dxa"/>
+            <w:tcBorders>
+              <w:left w:val="nil"/>
+              <w:right w:val="nil"/>
+            </w:tcBorders>
+            <w:shd w:val="clear" w:color="auto" w:fill="auto"/>
+          </w:tcPr>
+          <w:p>
+            <w:pPr>
+              <w:spacing w:line="276" w:lineRule="auto"/>
+              <w:rPr>
+                <w:rFonts w:cs="Helvetica"/>
+                <w:sz w:val="15"/>
+              </w:rPr>
+            </w:pPr>
+            <w:proofErr w:type="spellStart"/>
+            <w:r>
+              <w:rPr>
+                <w:rFonts w:cs="Helvetica"/>
+                <w:sz w:val="15"/>
+              </w:rPr>
+              <w:t>axilite_vvc.vhd</w:t>
+            </w:r>
+            <w:proofErr w:type="spellEnd"/>
+          </w:p>
+        </w:tc>
+        <w:tc>
+          <w:tcPr>
+            <w:tcW w:w="6374" w:type="dxa"/>
+            <w:tcBorders>
+              <w:left w:val="nil"/>
+              <w:right w:val="nil"/>
+            </w:tcBorders>
+          </w:tcPr>
+          <w:p>
+            <w:pPr>
+              <w:spacing w:line="276" w:lineRule="auto"/>
+              <w:rPr>
+                <w:rFonts w:cs="Helvetica"/>
+                <w:sz w:val="15"/>
+              </w:rPr>
+            </w:pPr>
+            <w:r>
+              <w:rPr>
+                <w:rFonts w:cs="Helvetica"/>
+                <w:sz w:val="15"/>
+              </w:rPr>
+              <w:t>AXI4-Lite VVC</w:t>
+            </w:r>
+          </w:p>
+        </w:tc>
+      </w:tr>
+      <w:tr>
+        <w:tc>
+          <w:tcPr>
+            <w:tcW w:w="2235" w:type="dxa"/>
             <w:tcBorders>
               <w:left w:val="nil"/>
               <w:bottom w:val="nil"/>
@@ -21531,14 +21696,21 @@
                 <w:rFonts w:cs="Helvetica"/>
                 <w:sz w:val="15"/>
               </w:rPr>
-              <w:t>bitvis_vip_axilite</w:t>
+              <w:t>bitvis_vip_axi</w:t>
+            </w:r>
+            <w:r>
+              <w:rPr>
+                <w:rFonts w:cs="Helvetica"/>
+                <w:sz w:val="15"/>
+              </w:rPr>
+              <w:t>lite</w:t>
             </w:r>
             <w:proofErr w:type="spellEnd"/>
           </w:p>
         </w:tc>
         <w:tc>
           <w:tcPr>
-            <w:tcW w:w="6662" w:type="dxa"/>
+            <w:tcW w:w="6520" w:type="dxa"/>
             <w:tcBorders>
               <w:left w:val="nil"/>
               <w:bottom w:val="nil"/>
@@ -21560,14 +21732,14 @@
                 <w:rFonts w:cs="Helvetica"/>
                 <w:sz w:val="15"/>
               </w:rPr>
-              <w:t>axilite_vvc.vhd</w:t>
+              <w:t>vvc_context.vhd</w:t>
             </w:r>
             <w:proofErr w:type="spellEnd"/>
           </w:p>
         </w:tc>
         <w:tc>
           <w:tcPr>
-            <w:tcW w:w="5353" w:type="dxa"/>
+            <w:tcW w:w="6374" w:type="dxa"/>
             <w:tcBorders>
               <w:left w:val="nil"/>
               <w:bottom w:val="nil"/>
@@ -21587,7 +21759,21 @@
                 <w:rFonts w:cs="Helvetica"/>
                 <w:sz w:val="15"/>
               </w:rPr>
-              <w:t>AXI4-Lite VVC</w:t>
+              <w:t>AXI4</w:t>
+            </w:r>
+            <w:r>
+              <w:rPr>
+                <w:rFonts w:cs="Helvetica"/>
+                <w:sz w:val="15"/>
+              </w:rPr>
+              <w:t>-Lite</w:t>
+            </w:r>
+            <w:r>
+              <w:rPr>
+                <w:rFonts w:cs="Helvetica"/>
+                <w:sz w:val="15"/>
+              </w:rPr>
+              <w:t xml:space="preserve"> VVC context</w:t>
             </w:r>
           </w:p>
         </w:tc>
@@ -22381,7 +22567,27 @@
               <w:sz w:val="14"/>
               <w:lang w:val="sq-AL"/>
             </w:rPr>
-            <w:t>ersion 2.7.x</w:t>
+            <w:t>ersion 2.</w:t>
+          </w:r>
+          <w:r>
+            <w:rPr>
+              <w:rFonts w:ascii="Helvetica" w:hAnsi="Helvetica" w:cs="Arial"/>
+              <w:b/>
+              <w:color w:val="1381C4"/>
+              <w:sz w:val="14"/>
+              <w:lang w:val="sq-AL"/>
+            </w:rPr>
+            <w:t>x</w:t>
+          </w:r>
+          <w:r>
+            <w:rPr>
+              <w:rFonts w:ascii="Helvetica" w:hAnsi="Helvetica" w:cs="Arial"/>
+              <w:b/>
+              <w:color w:val="1381C4"/>
+              <w:sz w:val="14"/>
+              <w:lang w:val="sq-AL"/>
+            </w:rPr>
+            <w:t>.x</w:t>
           </w:r>
           <w:r>
             <w:rPr>
@@ -22427,7 +22633,7 @@
               <w:sz w:val="14"/>
               <w:lang w:val="en-US"/>
             </w:rPr>
-            <w:t>2020-09-15</w:t>
+            <w:t>2020-09-23</w:t>
           </w:r>
           <w:r>
             <w:rPr>

</xml_diff>

<commit_message>
RELEASE: updated AXI-Lite version numbers
</commit_message>
<xml_diff>
--- a/bitvis_vip_axilite/doc/axilite_vvc_QuickRef.docx
+++ b/bitvis_vip_axilite/doc/axilite_vvc_QuickRef.docx
@@ -20954,7 +20954,7 @@
           <w:b/>
           <w:i/>
         </w:rPr>
-        <w:t>5</w:t>
+        <w:t>6</w:t>
       </w:r>
       <w:r>
         <w:rPr>
@@ -21002,7 +21002,7 @@
           <w:b/>
           <w:i/>
         </w:rPr>
-        <w:t>1</w:t>
+        <w:t>2</w:t>
       </w:r>
       <w:r>
         <w:rPr>
@@ -23183,7 +23183,7 @@
               <w:sz w:val="14"/>
               <w:lang w:val="en-US"/>
             </w:rPr>
-            <w:t>2020-10-05</w:t>
+            <w:t>2021-04-07</w:t>
           </w:r>
           <w:r>
             <w:rPr>

</xml_diff>